<commit_message>
test: :white_check_mark: Updated Integration Test Documentation
</commit_message>
<xml_diff>
--- a/ManuelMateos/films/IntegrationTest/Films_Actors_Integration.docx
+++ b/ManuelMateos/films/IntegrationTest/Films_Actors_Integration.docx
@@ -2090,8 +2090,6 @@
         </w:rPr>
         <w:br w:type="page"/>
       </w:r>
-      <w:bookmarkStart w:id="0" w:name="_GoBack"/>
-      <w:bookmarkEnd w:id="0"/>
     </w:p>
     <w:p>
       <w:pPr>
@@ -8760,6 +8758,17 @@
               </w:rPr>
               <w:t>http://localhost:8080/actors/findAll?method=false</w:t>
             </w:r>
+            <w:r>
+              <w:rPr>
+                <w:rFonts w:ascii="Helvetica" w:hAnsi="Helvetica" w:cs="Helvetica"/>
+                <w:noProof/>
+                <w:color w:val="212121"/>
+                <w:sz w:val="18"/>
+                <w:szCs w:val="18"/>
+                <w:shd w:val="clear" w:color="auto" w:fill="FFFFFF"/>
+              </w:rPr>
+              <w:t>&amp;page=5&amp;size=10&amp;sort=name</w:t>
+            </w:r>
           </w:p>
         </w:tc>
       </w:tr>
@@ -8808,10 +8817,10 @@
           <w:lang w:eastAsia="es-ES"/>
         </w:rPr>
         <w:drawing>
-          <wp:inline distT="0" distB="0" distL="0" distR="0" wp14:anchorId="78BAC166" wp14:editId="2F9A5A92">
-            <wp:extent cx="6930390" cy="2240280"/>
-            <wp:effectExtent l="0" t="0" r="3810" b="7620"/>
-            <wp:docPr id="38" name="Imagen 38"/>
+          <wp:inline distT="0" distB="0" distL="0" distR="0" wp14:anchorId="724C4DD7" wp14:editId="12D84149">
+            <wp:extent cx="6930390" cy="2818130"/>
+            <wp:effectExtent l="0" t="0" r="3810" b="1270"/>
+            <wp:docPr id="2" name="Imagen 2"/>
             <wp:cNvGraphicFramePr>
               <a:graphicFrameLocks xmlns:a="http://schemas.openxmlformats.org/drawingml/2006/main" noChangeAspect="1"/>
             </wp:cNvGraphicFramePr>
@@ -8831,7 +8840,7 @@
                   <pic:spPr>
                     <a:xfrm>
                       <a:off x="0" y="0"/>
-                      <a:ext cx="6930390" cy="2240280"/>
+                      <a:ext cx="6930390" cy="2818130"/>
                     </a:xfrm>
                     <a:prstGeom prst="rect">
                       <a:avLst/>
@@ -10388,6 +10397,17 @@
               </w:rPr>
               <w:t>http://localhost:8080/actors/findAll?method=true</w:t>
             </w:r>
+            <w:r>
+              <w:rPr>
+                <w:rFonts w:ascii="Helvetica" w:hAnsi="Helvetica" w:cs="Helvetica"/>
+                <w:noProof/>
+                <w:color w:val="212121"/>
+                <w:sz w:val="18"/>
+                <w:szCs w:val="18"/>
+                <w:shd w:val="clear" w:color="auto" w:fill="FFFFFF"/>
+              </w:rPr>
+              <w:t>&amp;page=5&amp;size=10&amp;sort=name</w:t>
+            </w:r>
           </w:p>
         </w:tc>
       </w:tr>
@@ -10448,10 +10468,10 @@
           <w:lang w:eastAsia="es-ES"/>
         </w:rPr>
         <w:drawing>
-          <wp:inline distT="0" distB="0" distL="0" distR="0" wp14:anchorId="3352DB24" wp14:editId="0CADC7DA">
-            <wp:extent cx="6930390" cy="2091690"/>
-            <wp:effectExtent l="0" t="0" r="3810" b="3810"/>
-            <wp:docPr id="44" name="Imagen 44"/>
+          <wp:inline distT="0" distB="0" distL="0" distR="0" wp14:anchorId="2AAF451F" wp14:editId="2174463B">
+            <wp:extent cx="6930390" cy="2769235"/>
+            <wp:effectExtent l="0" t="0" r="3810" b="0"/>
+            <wp:docPr id="30" name="Imagen 30"/>
             <wp:cNvGraphicFramePr>
               <a:graphicFrameLocks xmlns:a="http://schemas.openxmlformats.org/drawingml/2006/main" noChangeAspect="1"/>
             </wp:cNvGraphicFramePr>
@@ -10471,7 +10491,7 @@
                   <pic:spPr>
                     <a:xfrm>
                       <a:off x="0" y="0"/>
-                      <a:ext cx="6930390" cy="2091690"/>
+                      <a:ext cx="6930390" cy="2769235"/>
                     </a:xfrm>
                     <a:prstGeom prst="rect">
                       <a:avLst/>
@@ -10483,6 +10503,8 @@
           </wp:inline>
         </w:drawing>
       </w:r>
+      <w:bookmarkStart w:id="0" w:name="_GoBack"/>
+      <w:bookmarkEnd w:id="0"/>
     </w:p>
     <w:p>
       <w:pPr>
@@ -20661,26 +20683,6 @@
 </file>
 
 <file path=customXml/item1.xml><?xml version="1.0" encoding="utf-8"?>
-<?mso-contentType ?>
-<FormTemplates xmlns="http://schemas.microsoft.com/sharepoint/v3/contenttype/forms">
-  <Display>DocumentLibraryForm</Display>
-  <Edit>DocumentLibraryForm</Edit>
-  <New>DocumentLibraryForm</New>
-</FormTemplates>
-</file>
-
-<file path=customXml/item2.xml><?xml version="1.0" encoding="utf-8"?>
-<p:properties xmlns:p="http://schemas.microsoft.com/office/2006/metadata/properties" xmlns:xsi="http://www.w3.org/2001/XMLSchema-instance" xmlns:pc="http://schemas.microsoft.com/office/infopath/2007/PartnerControls">
-  <documentManagement>
-    <lcf76f155ced4ddcb4097134ff3c332f xmlns="c0f3cdfc-5e8c-403f-bbc8-76a6efce855a">
-      <Terms xmlns="http://schemas.microsoft.com/office/infopath/2007/PartnerControls"/>
-    </lcf76f155ced4ddcb4097134ff3c332f>
-    <TaxCatchAll xmlns="2dfb71e8-026d-46fc-a675-09af0839240d" xsi:nil="true"/>
-  </documentManagement>
-</p:properties>
-</file>
-
-<file path=customXml/item3.xml><?xml version="1.0" encoding="utf-8"?>
 <ct:contentTypeSchema xmlns:ct="http://schemas.microsoft.com/office/2006/metadata/contentType" xmlns:ma="http://schemas.microsoft.com/office/2006/metadata/properties/metaAttributes" ct:_="" ma:_="" ma:contentTypeName="Documento" ma:contentTypeID="0x010100515552381B784A43881F35BD21ADA873" ma:contentTypeVersion="11" ma:contentTypeDescription="Crear nuevo documento." ma:contentTypeScope="" ma:versionID="16315372fe4701b5888019722a24136c">
   <xsd:schema xmlns:xsd="http://www.w3.org/2001/XMLSchema" xmlns:xs="http://www.w3.org/2001/XMLSchema" xmlns:p="http://schemas.microsoft.com/office/2006/metadata/properties" xmlns:ns2="c0f3cdfc-5e8c-403f-bbc8-76a6efce855a" xmlns:ns3="2dfb71e8-026d-46fc-a675-09af0839240d" targetNamespace="http://schemas.microsoft.com/office/2006/metadata/properties" ma:root="true" ma:fieldsID="6b05341bded6d46c2f6d1c9d9105a68f" ns2:_="" ns3:_="">
     <xsd:import namespace="c0f3cdfc-5e8c-403f-bbc8-76a6efce855a"/>
@@ -20891,30 +20893,31 @@
 </ct:contentTypeSchema>
 </file>
 
+<file path=customXml/item2.xml><?xml version="1.0" encoding="utf-8"?>
+<?mso-contentType ?>
+<FormTemplates xmlns="http://schemas.microsoft.com/sharepoint/v3/contenttype/forms">
+  <Display>DocumentLibraryForm</Display>
+  <Edit>DocumentLibraryForm</Edit>
+  <New>DocumentLibraryForm</New>
+</FormTemplates>
+</file>
+
+<file path=customXml/item3.xml><?xml version="1.0" encoding="utf-8"?>
+<p:properties xmlns:p="http://schemas.microsoft.com/office/2006/metadata/properties" xmlns:xsi="http://www.w3.org/2001/XMLSchema-instance" xmlns:pc="http://schemas.microsoft.com/office/infopath/2007/PartnerControls">
+  <documentManagement>
+    <lcf76f155ced4ddcb4097134ff3c332f xmlns="c0f3cdfc-5e8c-403f-bbc8-76a6efce855a">
+      <Terms xmlns="http://schemas.microsoft.com/office/infopath/2007/PartnerControls"/>
+    </lcf76f155ced4ddcb4097134ff3c332f>
+    <TaxCatchAll xmlns="2dfb71e8-026d-46fc-a675-09af0839240d" xsi:nil="true"/>
+  </documentManagement>
+</p:properties>
+</file>
+
 <file path=customXml/item4.xml><?xml version="1.0" encoding="utf-8"?>
 <b:Sources xmlns:b="http://schemas.openxmlformats.org/officeDocument/2006/bibliography" xmlns="http://schemas.openxmlformats.org/officeDocument/2006/bibliography" SelectedStyle="\APASixthEditionOfficeOnline.xsl" StyleName="APA" Version="6"/>
 </file>
 
 <file path=customXml/itemProps1.xml><?xml version="1.0" encoding="utf-8"?>
-<ds:datastoreItem xmlns:ds="http://schemas.openxmlformats.org/officeDocument/2006/customXml" ds:itemID="{6929860C-EA9A-4244-8B65-1C378C1A0C8C}">
-  <ds:schemaRefs>
-    <ds:schemaRef ds:uri="http://schemas.microsoft.com/sharepoint/v3/contenttype/forms"/>
-  </ds:schemaRefs>
-</ds:datastoreItem>
-</file>
-
-<file path=customXml/itemProps2.xml><?xml version="1.0" encoding="utf-8"?>
-<ds:datastoreItem xmlns:ds="http://schemas.openxmlformats.org/officeDocument/2006/customXml" ds:itemID="{541B023B-B5DA-46A4-9AFD-5D0A3FF6F37D}">
-  <ds:schemaRefs>
-    <ds:schemaRef ds:uri="http://schemas.microsoft.com/office/2006/metadata/properties"/>
-    <ds:schemaRef ds:uri="http://schemas.microsoft.com/office/infopath/2007/PartnerControls"/>
-    <ds:schemaRef ds:uri="c0f3cdfc-5e8c-403f-bbc8-76a6efce855a"/>
-    <ds:schemaRef ds:uri="2dfb71e8-026d-46fc-a675-09af0839240d"/>
-  </ds:schemaRefs>
-</ds:datastoreItem>
-</file>
-
-<file path=customXml/itemProps3.xml><?xml version="1.0" encoding="utf-8"?>
 <ds:datastoreItem xmlns:ds="http://schemas.openxmlformats.org/officeDocument/2006/customXml" ds:itemID="{5B42DB55-D6B5-45F7-91CC-034F725BD9EE}">
   <ds:schemaRefs>
     <ds:schemaRef ds:uri="http://schemas.microsoft.com/office/2006/metadata/contentType"/>
@@ -20933,8 +20936,27 @@
 </ds:datastoreItem>
 </file>
 
+<file path=customXml/itemProps2.xml><?xml version="1.0" encoding="utf-8"?>
+<ds:datastoreItem xmlns:ds="http://schemas.openxmlformats.org/officeDocument/2006/customXml" ds:itemID="{6929860C-EA9A-4244-8B65-1C378C1A0C8C}">
+  <ds:schemaRefs>
+    <ds:schemaRef ds:uri="http://schemas.microsoft.com/sharepoint/v3/contenttype/forms"/>
+  </ds:schemaRefs>
+</ds:datastoreItem>
+</file>
+
+<file path=customXml/itemProps3.xml><?xml version="1.0" encoding="utf-8"?>
+<ds:datastoreItem xmlns:ds="http://schemas.openxmlformats.org/officeDocument/2006/customXml" ds:itemID="{541B023B-B5DA-46A4-9AFD-5D0A3FF6F37D}">
+  <ds:schemaRefs>
+    <ds:schemaRef ds:uri="http://schemas.microsoft.com/office/2006/metadata/properties"/>
+    <ds:schemaRef ds:uri="http://schemas.microsoft.com/office/infopath/2007/PartnerControls"/>
+    <ds:schemaRef ds:uri="c0f3cdfc-5e8c-403f-bbc8-76a6efce855a"/>
+    <ds:schemaRef ds:uri="2dfb71e8-026d-46fc-a675-09af0839240d"/>
+  </ds:schemaRefs>
+</ds:datastoreItem>
+</file>
+
 <file path=customXml/itemProps4.xml><?xml version="1.0" encoding="utf-8"?>
-<ds:datastoreItem xmlns:ds="http://schemas.openxmlformats.org/officeDocument/2006/customXml" ds:itemID="{E0B60003-4F75-40F9-86F8-A162F3D53753}">
+<ds:datastoreItem xmlns:ds="http://schemas.openxmlformats.org/officeDocument/2006/customXml" ds:itemID="{A2A04EA7-1399-4E50-B698-A9545D905568}">
   <ds:schemaRefs>
     <ds:schemaRef ds:uri="http://schemas.openxmlformats.org/officeDocument/2006/bibliography"/>
   </ds:schemaRefs>

</xml_diff>

<commit_message>
test: :white_check_mark: Update Integration Test
</commit_message>
<xml_diff>
--- a/ManuelMateos/films/IntegrationTest/Films_Actors_Integration.docx
+++ b/ManuelMateos/films/IntegrationTest/Films_Actors_Integration.docx
@@ -10503,8 +10503,6 @@
           </wp:inline>
         </w:drawing>
       </w:r>
-      <w:bookmarkStart w:id="0" w:name="_GoBack"/>
-      <w:bookmarkEnd w:id="0"/>
     </w:p>
     <w:p>
       <w:pPr>
@@ -10572,15 +10570,6 @@
         <w:rPr>
           <w:noProof/>
         </w:rPr>
-        <w:sectPr>
-          <w:headerReference w:type="default" r:id="rId56"/>
-          <w:footerReference w:type="default" r:id="rId57"/>
-          <w:pgSz w:w="11906" w:h="16838"/>
-          <w:pgMar w:top="1417" w:right="566" w:bottom="1417" w:left="426" w:header="283" w:footer="283" w:gutter="0"/>
-          <w:pgNumType w:start="1"/>
-          <w:cols w:space="708"/>
-          <w:docGrid w:linePitch="360"/>
-        </w:sectPr>
       </w:pPr>
       <w:r>
         <w:rPr>
@@ -10602,7 +10591,7 @@
                     <pic:cNvPicPr/>
                   </pic:nvPicPr>
                   <pic:blipFill>
-                    <a:blip r:embed="rId58"/>
+                    <a:blip r:embed="rId56"/>
                     <a:stretch>
                       <a:fillRect/>
                     </a:stretch>
@@ -10621,6 +10610,20 @@
             </a:graphic>
           </wp:inline>
         </w:drawing>
+      </w:r>
+    </w:p>
+    <w:p>
+      <w:pPr>
+        <w:spacing w:after="160" w:line="259" w:lineRule="auto"/>
+        <w:rPr>
+          <w:noProof/>
+        </w:rPr>
+      </w:pPr>
+      <w:r>
+        <w:rPr>
+          <w:noProof/>
+        </w:rPr>
+        <w:br w:type="page"/>
       </w:r>
     </w:p>
     <w:tbl>
@@ -10654,11 +10657,17 @@
             </w:pPr>
             <w:r>
               <w:rPr>
+                <w:noProof/>
+              </w:rPr>
+              <w:lastRenderedPageBreak/>
+              <w:br w:type="page"/>
+            </w:r>
+            <w:r>
+              <w:rPr>
                 <w:rFonts w:ascii="Verdana" w:hAnsi="Verdana"/>
                 <w:sz w:val="20"/>
                 <w:szCs w:val="20"/>
               </w:rPr>
-              <w:lastRenderedPageBreak/>
               <w:t># Paso:</w:t>
             </w:r>
           </w:p>
@@ -10684,7 +10693,16 @@
                 <w:sz w:val="20"/>
                 <w:szCs w:val="20"/>
               </w:rPr>
-              <w:t>13</w:t>
+              <w:t>1</w:t>
+            </w:r>
+            <w:r>
+              <w:rPr>
+                <w:rFonts w:ascii="Verdana" w:hAnsi="Verdana"/>
+                <w:noProof/>
+                <w:sz w:val="20"/>
+                <w:szCs w:val="20"/>
+              </w:rPr>
+              <w:t>3</w:t>
             </w:r>
           </w:p>
         </w:tc>
@@ -10739,7 +10757,7 @@
                 <w:sz w:val="22"/>
                 <w:szCs w:val="22"/>
               </w:rPr>
-              <w:t>Get An Actor Criteria</w:t>
+              <w:t>Get All Actors Criteria Filter</w:t>
             </w:r>
           </w:p>
         </w:tc>
@@ -10820,9 +10838,19 @@
                 <w:sz w:val="22"/>
                 <w:szCs w:val="22"/>
               </w:rPr>
-              <w:t>OK</w:t>
+              <w:t>Ok</w:t>
             </w:r>
             <w:proofErr w:type="gramEnd"/>
+            <w:r>
+              <w:rPr>
+                <w:rFonts w:ascii="Calibri" w:hAnsi="Calibri" w:cs="Calibri"/>
+                <w:noProof/>
+                <w:color w:val="000000"/>
+                <w:sz w:val="22"/>
+                <w:szCs w:val="22"/>
+              </w:rPr>
+              <w:t xml:space="preserve"> Found</w:t>
+            </w:r>
             <w:r>
               <w:rPr>
                 <w:rFonts w:ascii="Calibri" w:hAnsi="Calibri" w:cs="Calibri"/>
@@ -10887,17 +10915,17 @@
           <w:szCs w:val="20"/>
           <w:lang w:eastAsia="es-ES"/>
         </w:rPr>
-        <w:t>REST de tipo</w:t>
-      </w:r>
-      <w:r>
-        <w:rPr>
-          <w:rFonts w:ascii="Verdana" w:hAnsi="Verdana"/>
-          <w:noProof/>
-          <w:sz w:val="20"/>
-          <w:szCs w:val="20"/>
-          <w:lang w:eastAsia="es-ES"/>
-        </w:rPr>
-        <w:t xml:space="preserve"> GET</w:t>
+        <w:t xml:space="preserve">REST de tipo </w:t>
+      </w:r>
+      <w:r>
+        <w:rPr>
+          <w:rFonts w:ascii="Verdana" w:hAnsi="Verdana"/>
+          <w:noProof/>
+          <w:sz w:val="20"/>
+          <w:szCs w:val="20"/>
+          <w:lang w:eastAsia="es-ES"/>
+        </w:rPr>
+        <w:t>GET</w:t>
       </w:r>
       <w:r>
         <w:rPr>
@@ -10945,7 +10973,7 @@
                 <w:szCs w:val="18"/>
                 <w:shd w:val="clear" w:color="auto" w:fill="FFFFFF"/>
               </w:rPr>
-              <w:t>http://localhost:8080/actors/findById/600?method=true</w:t>
+              <w:t>http://localhost:8080/actors/findAllFilter?ages=8&amp;method=true&amp;Variable%20to%20order%20the%20list=id&amp;order=asc</w:t>
             </w:r>
           </w:p>
         </w:tc>
@@ -10986,39 +11014,19 @@
           <w:lang w:eastAsia="es-ES"/>
         </w:rPr>
       </w:pPr>
-    </w:p>
-    <w:p>
-      <w:pPr>
-        <w:pStyle w:val="Sinespaciado"/>
-        <w:rPr>
-          <w:rFonts w:ascii="Verdana" w:hAnsi="Verdana"/>
-          <w:noProof/>
-          <w:sz w:val="20"/>
-          <w:szCs w:val="20"/>
-          <w:lang w:eastAsia="es-ES"/>
-        </w:rPr>
-      </w:pPr>
-    </w:p>
-    <w:p>
-      <w:pPr>
-        <w:pStyle w:val="Sinespaciado"/>
-        <w:rPr>
-          <w:rFonts w:ascii="Verdana" w:hAnsi="Verdana"/>
-          <w:noProof/>
-          <w:sz w:val="20"/>
-          <w:szCs w:val="20"/>
-          <w:lang w:eastAsia="es-ES"/>
-        </w:rPr>
-      </w:pPr>
-      <w:r>
-        <w:rPr>
-          <w:noProof/>
+      <w:r>
+        <w:rPr>
+          <w:rFonts w:ascii="Verdana" w:hAnsi="Verdana"/>
+          <w:noProof/>
+          <w:sz w:val="20"/>
+          <w:szCs w:val="20"/>
+          <w:lang w:eastAsia="es-ES"/>
         </w:rPr>
         <w:drawing>
-          <wp:inline distT="0" distB="0" distL="0" distR="0" wp14:anchorId="0FFD78C6" wp14:editId="0A0EEAAC">
-            <wp:extent cx="6930390" cy="1991360"/>
-            <wp:effectExtent l="0" t="0" r="3810" b="8890"/>
-            <wp:docPr id="46" name="Imagen 46"/>
+          <wp:inline distT="0" distB="0" distL="0" distR="0" wp14:anchorId="7DF05A70" wp14:editId="25022268">
+            <wp:extent cx="6930390" cy="2775585"/>
+            <wp:effectExtent l="0" t="0" r="3810" b="5715"/>
+            <wp:docPr id="66" name="Imagen 66"/>
             <wp:cNvGraphicFramePr>
               <a:graphicFrameLocks xmlns:a="http://schemas.openxmlformats.org/drawingml/2006/main" noChangeAspect="1"/>
             </wp:cNvGraphicFramePr>
@@ -11030,7 +11038,7 @@
                     <pic:cNvPicPr/>
                   </pic:nvPicPr>
                   <pic:blipFill>
-                    <a:blip r:embed="rId59"/>
+                    <a:blip r:embed="rId57"/>
                     <a:stretch>
                       <a:fillRect/>
                     </a:stretch>
@@ -11038,7 +11046,7 @@
                   <pic:spPr>
                     <a:xfrm>
                       <a:off x="0" y="0"/>
-                      <a:ext cx="6930390" cy="1991360"/>
+                      <a:ext cx="6930390" cy="2775585"/>
                     </a:xfrm>
                     <a:prstGeom prst="rect">
                       <a:avLst/>
@@ -11055,10 +11063,56 @@
       <w:pPr>
         <w:spacing w:after="160" w:line="259" w:lineRule="auto"/>
         <w:rPr>
-          <w:rFonts w:ascii="Verdana" w:hAnsi="Verdana"/>
-          <w:noProof/>
-          <w:sz w:val="20"/>
-          <w:szCs w:val="20"/>
+          <w:rFonts w:ascii="Verdana" w:eastAsiaTheme="minorHAnsi" w:hAnsi="Verdana" w:cstheme="minorBidi"/>
+          <w:noProof/>
+          <w:sz w:val="20"/>
+          <w:szCs w:val="20"/>
+        </w:rPr>
+      </w:pPr>
+    </w:p>
+    <w:p>
+      <w:pPr>
+        <w:rPr>
+          <w:rFonts w:ascii="Verdana" w:hAnsi="Verdana"/>
+          <w:sz w:val="20"/>
+          <w:szCs w:val="20"/>
+        </w:rPr>
+      </w:pPr>
+      <w:r>
+        <w:rPr>
+          <w:rFonts w:ascii="Verdana" w:hAnsi="Verdana"/>
+          <w:sz w:val="20"/>
+          <w:szCs w:val="20"/>
+        </w:rPr>
+        <w:t>Revisamos la salida:</w:t>
+      </w:r>
+    </w:p>
+    <w:p>
+      <w:pPr>
+        <w:rPr>
+          <w:rFonts w:ascii="Verdana" w:hAnsi="Verdana"/>
+          <w:sz w:val="20"/>
+          <w:szCs w:val="20"/>
+        </w:rPr>
+      </w:pPr>
+    </w:p>
+    <w:p>
+      <w:pPr>
+        <w:rPr>
+          <w:rFonts w:ascii="Verdana" w:hAnsi="Verdana"/>
+          <w:noProof/>
+          <w:sz w:val="20"/>
+          <w:szCs w:val="20"/>
+        </w:rPr>
+      </w:pPr>
+    </w:p>
+    <w:p>
+      <w:pPr>
+        <w:rPr>
+          <w:rFonts w:ascii="Verdana" w:hAnsi="Verdana"/>
+          <w:sz w:val="20"/>
+          <w:szCs w:val="20"/>
+          <w:u w:val="single"/>
         </w:rPr>
       </w:pPr>
     </w:p>
@@ -11066,77 +11120,11 @@
       <w:pPr>
         <w:spacing w:after="160" w:line="259" w:lineRule="auto"/>
         <w:rPr>
-          <w:rFonts w:ascii="Verdana" w:hAnsi="Verdana"/>
-          <w:sz w:val="20"/>
-          <w:szCs w:val="20"/>
-        </w:rPr>
-      </w:pPr>
-      <w:r>
-        <w:rPr>
-          <w:rFonts w:ascii="Verdana" w:hAnsi="Verdana"/>
-          <w:noProof/>
-          <w:sz w:val="20"/>
-          <w:szCs w:val="20"/>
-        </w:rPr>
-        <w:t>R</w:t>
-      </w:r>
-      <w:proofErr w:type="spellStart"/>
-      <w:r>
-        <w:rPr>
-          <w:rFonts w:ascii="Verdana" w:hAnsi="Verdana"/>
-          <w:sz w:val="20"/>
-          <w:szCs w:val="20"/>
-        </w:rPr>
-        <w:t>evisamos</w:t>
-      </w:r>
-      <w:proofErr w:type="spellEnd"/>
-      <w:r>
-        <w:rPr>
-          <w:rFonts w:ascii="Verdana" w:hAnsi="Verdana"/>
-          <w:sz w:val="20"/>
-          <w:szCs w:val="20"/>
-        </w:rPr>
-        <w:t xml:space="preserve"> la salida:</w:t>
-      </w:r>
-    </w:p>
-    <w:p>
-      <w:pPr>
-        <w:rPr>
-          <w:rFonts w:ascii="Verdana" w:hAnsi="Verdana"/>
-          <w:sz w:val="20"/>
-          <w:szCs w:val="20"/>
-        </w:rPr>
-      </w:pPr>
-    </w:p>
-    <w:p>
-      <w:pPr>
-        <w:rPr>
-          <w:rFonts w:ascii="Verdana" w:hAnsi="Verdana"/>
-          <w:noProof/>
-          <w:sz w:val="20"/>
-          <w:szCs w:val="20"/>
-        </w:rPr>
-      </w:pPr>
-    </w:p>
-    <w:p>
-      <w:pPr>
-        <w:rPr>
-          <w:rFonts w:ascii="Verdana" w:hAnsi="Verdana"/>
-          <w:sz w:val="20"/>
-          <w:szCs w:val="20"/>
-          <w:u w:val="single"/>
-        </w:rPr>
-      </w:pPr>
-    </w:p>
-    <w:p>
-      <w:pPr>
-        <w:spacing w:after="160" w:line="259" w:lineRule="auto"/>
-        <w:rPr>
           <w:noProof/>
         </w:rPr>
         <w:sectPr>
-          <w:headerReference w:type="default" r:id="rId60"/>
-          <w:footerReference w:type="default" r:id="rId61"/>
+          <w:headerReference w:type="default" r:id="rId58"/>
+          <w:footerReference w:type="default" r:id="rId59"/>
           <w:pgSz w:w="11906" w:h="16838"/>
           <w:pgMar w:top="1417" w:right="566" w:bottom="1417" w:left="426" w:header="283" w:footer="283" w:gutter="0"/>
           <w:pgNumType w:start="1"/>
@@ -11149,10 +11137,10 @@
           <w:noProof/>
         </w:rPr>
         <w:drawing>
-          <wp:inline distT="0" distB="0" distL="0" distR="0" wp14:anchorId="794D786F" wp14:editId="2C12441E">
-            <wp:extent cx="6930390" cy="1925955"/>
-            <wp:effectExtent l="0" t="0" r="3810" b="0"/>
-            <wp:docPr id="47" name="Imagen 47"/>
+          <wp:inline distT="0" distB="0" distL="0" distR="0" wp14:anchorId="205408F6" wp14:editId="29811D7F">
+            <wp:extent cx="6930390" cy="3497580"/>
+            <wp:effectExtent l="0" t="0" r="3810" b="7620"/>
+            <wp:docPr id="67" name="Imagen 67"/>
             <wp:cNvGraphicFramePr>
               <a:graphicFrameLocks xmlns:a="http://schemas.openxmlformats.org/drawingml/2006/main" noChangeAspect="1"/>
             </wp:cNvGraphicFramePr>
@@ -11164,7 +11152,7 @@
                     <pic:cNvPicPr/>
                   </pic:nvPicPr>
                   <pic:blipFill>
-                    <a:blip r:embed="rId62"/>
+                    <a:blip r:embed="rId60"/>
                     <a:stretch>
                       <a:fillRect/>
                     </a:stretch>
@@ -11172,7 +11160,7 @@
                   <pic:spPr>
                     <a:xfrm>
                       <a:off x="0" y="0"/>
-                      <a:ext cx="6930390" cy="1925955"/>
+                      <a:ext cx="6930390" cy="3497580"/>
                     </a:xfrm>
                     <a:prstGeom prst="rect">
                       <a:avLst/>
@@ -11246,7 +11234,16 @@
                 <w:sz w:val="20"/>
                 <w:szCs w:val="20"/>
               </w:rPr>
-              <w:t>14</w:t>
+              <w:t>1</w:t>
+            </w:r>
+            <w:r>
+              <w:rPr>
+                <w:rFonts w:ascii="Verdana" w:hAnsi="Verdana"/>
+                <w:noProof/>
+                <w:sz w:val="20"/>
+                <w:szCs w:val="20"/>
+              </w:rPr>
+              <w:t>4</w:t>
             </w:r>
           </w:p>
         </w:tc>
@@ -11301,7 +11298,7 @@
                 <w:sz w:val="22"/>
                 <w:szCs w:val="22"/>
               </w:rPr>
-              <w:t>Get An Actor Criteria Error</w:t>
+              <w:t>Get An Actor Criteria</w:t>
             </w:r>
           </w:p>
         </w:tc>
@@ -11363,7 +11360,7 @@
                 <w:sz w:val="22"/>
                 <w:szCs w:val="22"/>
               </w:rPr>
-              <w:t>404</w:t>
+              <w:t>200</w:t>
             </w:r>
             <w:r>
               <w:rPr>
@@ -11382,19 +11379,9 @@
                 <w:sz w:val="22"/>
                 <w:szCs w:val="22"/>
               </w:rPr>
-              <w:t>Not</w:t>
+              <w:t>OK</w:t>
             </w:r>
             <w:proofErr w:type="gramEnd"/>
-            <w:r>
-              <w:rPr>
-                <w:rFonts w:ascii="Calibri" w:hAnsi="Calibri" w:cs="Calibri"/>
-                <w:noProof/>
-                <w:color w:val="000000"/>
-                <w:sz w:val="22"/>
-                <w:szCs w:val="22"/>
-              </w:rPr>
-              <w:t xml:space="preserve"> Found</w:t>
-            </w:r>
             <w:r>
               <w:rPr>
                 <w:rFonts w:ascii="Calibri" w:hAnsi="Calibri" w:cs="Calibri"/>
@@ -11459,27 +11446,27 @@
           <w:szCs w:val="20"/>
           <w:lang w:eastAsia="es-ES"/>
         </w:rPr>
-        <w:t xml:space="preserve">REST de tipo </w:t>
-      </w:r>
-      <w:r>
-        <w:rPr>
-          <w:rFonts w:ascii="Verdana" w:hAnsi="Verdana"/>
-          <w:noProof/>
-          <w:sz w:val="20"/>
-          <w:szCs w:val="20"/>
-          <w:lang w:eastAsia="es-ES"/>
-        </w:rPr>
-        <w:t xml:space="preserve">GET </w:t>
-      </w:r>
-      <w:r>
-        <w:rPr>
-          <w:rFonts w:ascii="Verdana" w:hAnsi="Verdana"/>
-          <w:noProof/>
-          <w:sz w:val="20"/>
-          <w:szCs w:val="20"/>
-          <w:lang w:eastAsia="es-ES"/>
-        </w:rPr>
-        <w:t>la siguiente URL:</w:t>
+        <w:t>REST de tipo</w:t>
+      </w:r>
+      <w:r>
+        <w:rPr>
+          <w:rFonts w:ascii="Verdana" w:hAnsi="Verdana"/>
+          <w:noProof/>
+          <w:sz w:val="20"/>
+          <w:szCs w:val="20"/>
+          <w:lang w:eastAsia="es-ES"/>
+        </w:rPr>
+        <w:t xml:space="preserve"> GET</w:t>
+      </w:r>
+      <w:r>
+        <w:rPr>
+          <w:rFonts w:ascii="Verdana" w:hAnsi="Verdana"/>
+          <w:noProof/>
+          <w:sz w:val="20"/>
+          <w:szCs w:val="20"/>
+          <w:lang w:eastAsia="es-ES"/>
+        </w:rPr>
+        <w:t xml:space="preserve"> la siguiente URL:</w:t>
       </w:r>
     </w:p>
     <w:p>
@@ -11517,7 +11504,7 @@
                 <w:szCs w:val="18"/>
                 <w:shd w:val="clear" w:color="auto" w:fill="FFFFFF"/>
               </w:rPr>
-              <w:t>http://localhost:8080/actors/findById/2000?method=true</w:t>
+              <w:t>http://localhost:8080/actors/findById/600?method=true</w:t>
             </w:r>
           </w:p>
         </w:tc>
@@ -11570,15 +11557,27 @@
           <w:lang w:eastAsia="es-ES"/>
         </w:rPr>
       </w:pPr>
+    </w:p>
+    <w:p>
+      <w:pPr>
+        <w:pStyle w:val="Sinespaciado"/>
+        <w:rPr>
+          <w:rFonts w:ascii="Verdana" w:hAnsi="Verdana"/>
+          <w:noProof/>
+          <w:sz w:val="20"/>
+          <w:szCs w:val="20"/>
+          <w:lang w:eastAsia="es-ES"/>
+        </w:rPr>
+      </w:pPr>
       <w:r>
         <w:rPr>
           <w:noProof/>
         </w:rPr>
         <w:drawing>
-          <wp:inline distT="0" distB="0" distL="0" distR="0" wp14:anchorId="53CC0E3C" wp14:editId="564AFDBF">
-            <wp:extent cx="6930390" cy="2040890"/>
-            <wp:effectExtent l="0" t="0" r="3810" b="0"/>
-            <wp:docPr id="48" name="Imagen 48"/>
+          <wp:inline distT="0" distB="0" distL="0" distR="0" wp14:anchorId="0FFD78C6" wp14:editId="0A0EEAAC">
+            <wp:extent cx="6930390" cy="1991360"/>
+            <wp:effectExtent l="0" t="0" r="3810" b="8890"/>
+            <wp:docPr id="46" name="Imagen 46"/>
             <wp:cNvGraphicFramePr>
               <a:graphicFrameLocks xmlns:a="http://schemas.openxmlformats.org/drawingml/2006/main" noChangeAspect="1"/>
             </wp:cNvGraphicFramePr>
@@ -11590,7 +11589,7 @@
                     <pic:cNvPicPr/>
                   </pic:nvPicPr>
                   <pic:blipFill>
-                    <a:blip r:embed="rId63"/>
+                    <a:blip r:embed="rId61"/>
                     <a:stretch>
                       <a:fillRect/>
                     </a:stretch>
@@ -11598,7 +11597,7 @@
                   <pic:spPr>
                     <a:xfrm>
                       <a:off x="0" y="0"/>
-                      <a:ext cx="6930390" cy="2040890"/>
+                      <a:ext cx="6930390" cy="1991360"/>
                     </a:xfrm>
                     <a:prstGeom prst="rect">
                       <a:avLst/>
@@ -11613,42 +11612,50 @@
     </w:p>
     <w:p>
       <w:pPr>
-        <w:pStyle w:val="Sinespaciado"/>
-        <w:rPr>
-          <w:rFonts w:ascii="Verdana" w:hAnsi="Verdana"/>
-          <w:noProof/>
-          <w:sz w:val="20"/>
-          <w:szCs w:val="20"/>
-          <w:lang w:eastAsia="es-ES"/>
-        </w:rPr>
-      </w:pPr>
-    </w:p>
-    <w:p>
-      <w:pPr>
         <w:spacing w:after="160" w:line="259" w:lineRule="auto"/>
         <w:rPr>
-          <w:rFonts w:ascii="Verdana" w:eastAsiaTheme="minorHAnsi" w:hAnsi="Verdana" w:cstheme="minorBidi"/>
-          <w:noProof/>
-          <w:sz w:val="20"/>
-          <w:szCs w:val="20"/>
-        </w:rPr>
-      </w:pPr>
-    </w:p>
-    <w:p>
-      <w:pPr>
-        <w:rPr>
-          <w:rFonts w:ascii="Verdana" w:hAnsi="Verdana"/>
-          <w:sz w:val="20"/>
-          <w:szCs w:val="20"/>
-        </w:rPr>
-      </w:pPr>
-      <w:r>
-        <w:rPr>
-          <w:rFonts w:ascii="Verdana" w:hAnsi="Verdana"/>
-          <w:sz w:val="20"/>
-          <w:szCs w:val="20"/>
-        </w:rPr>
-        <w:t>Revisamos la salida:</w:t>
+          <w:rFonts w:ascii="Verdana" w:hAnsi="Verdana"/>
+          <w:noProof/>
+          <w:sz w:val="20"/>
+          <w:szCs w:val="20"/>
+        </w:rPr>
+      </w:pPr>
+    </w:p>
+    <w:p>
+      <w:pPr>
+        <w:spacing w:after="160" w:line="259" w:lineRule="auto"/>
+        <w:rPr>
+          <w:rFonts w:ascii="Verdana" w:hAnsi="Verdana"/>
+          <w:sz w:val="20"/>
+          <w:szCs w:val="20"/>
+        </w:rPr>
+      </w:pPr>
+      <w:r>
+        <w:rPr>
+          <w:rFonts w:ascii="Verdana" w:hAnsi="Verdana"/>
+          <w:noProof/>
+          <w:sz w:val="20"/>
+          <w:szCs w:val="20"/>
+        </w:rPr>
+        <w:t>R</w:t>
+      </w:r>
+      <w:proofErr w:type="spellStart"/>
+      <w:r>
+        <w:rPr>
+          <w:rFonts w:ascii="Verdana" w:hAnsi="Verdana"/>
+          <w:sz w:val="20"/>
+          <w:szCs w:val="20"/>
+        </w:rPr>
+        <w:t>evisamos</w:t>
+      </w:r>
+      <w:proofErr w:type="spellEnd"/>
+      <w:r>
+        <w:rPr>
+          <w:rFonts w:ascii="Verdana" w:hAnsi="Verdana"/>
+          <w:sz w:val="20"/>
+          <w:szCs w:val="20"/>
+        </w:rPr>
+        <w:t xml:space="preserve"> la salida:</w:t>
       </w:r>
     </w:p>
     <w:p>
@@ -11687,8 +11694,8 @@
           <w:noProof/>
         </w:rPr>
         <w:sectPr>
-          <w:headerReference w:type="default" r:id="rId64"/>
-          <w:footerReference w:type="default" r:id="rId65"/>
+          <w:headerReference w:type="default" r:id="rId62"/>
+          <w:footerReference w:type="default" r:id="rId63"/>
           <w:pgSz w:w="11906" w:h="16838"/>
           <w:pgMar w:top="1417" w:right="566" w:bottom="1417" w:left="426" w:header="283" w:footer="283" w:gutter="0"/>
           <w:pgNumType w:start="1"/>
@@ -11701,10 +11708,10 @@
           <w:noProof/>
         </w:rPr>
         <w:drawing>
-          <wp:inline distT="0" distB="0" distL="0" distR="0" wp14:anchorId="15F55C16" wp14:editId="00DA675A">
-            <wp:extent cx="6930390" cy="1873250"/>
+          <wp:inline distT="0" distB="0" distL="0" distR="0" wp14:anchorId="794D786F" wp14:editId="2C12441E">
+            <wp:extent cx="6930390" cy="1925955"/>
             <wp:effectExtent l="0" t="0" r="3810" b="0"/>
-            <wp:docPr id="49" name="Imagen 49"/>
+            <wp:docPr id="47" name="Imagen 47"/>
             <wp:cNvGraphicFramePr>
               <a:graphicFrameLocks xmlns:a="http://schemas.openxmlformats.org/drawingml/2006/main" noChangeAspect="1"/>
             </wp:cNvGraphicFramePr>
@@ -11716,7 +11723,7 @@
                     <pic:cNvPicPr/>
                   </pic:nvPicPr>
                   <pic:blipFill>
-                    <a:blip r:embed="rId66"/>
+                    <a:blip r:embed="rId64"/>
                     <a:stretch>
                       <a:fillRect/>
                     </a:stretch>
@@ -11724,7 +11731,7 @@
                   <pic:spPr>
                     <a:xfrm>
                       <a:off x="0" y="0"/>
-                      <a:ext cx="6930390" cy="1873250"/>
+                      <a:ext cx="6930390" cy="1925955"/>
                     </a:xfrm>
                     <a:prstGeom prst="rect">
                       <a:avLst/>
@@ -11798,7 +11805,16 @@
                 <w:sz w:val="20"/>
                 <w:szCs w:val="20"/>
               </w:rPr>
-              <w:t>15</w:t>
+              <w:t>1</w:t>
+            </w:r>
+            <w:r>
+              <w:rPr>
+                <w:rFonts w:ascii="Verdana" w:hAnsi="Verdana"/>
+                <w:noProof/>
+                <w:sz w:val="20"/>
+                <w:szCs w:val="20"/>
+              </w:rPr>
+              <w:t>5</w:t>
             </w:r>
           </w:p>
         </w:tc>
@@ -11853,7 +11869,7 @@
                 <w:sz w:val="22"/>
                 <w:szCs w:val="22"/>
               </w:rPr>
-              <w:t>Delete An Actor JPA</w:t>
+              <w:t>Get An Actor Criteria Error</w:t>
             </w:r>
           </w:p>
         </w:tc>
@@ -11915,7 +11931,7 @@
                 <w:sz w:val="22"/>
                 <w:szCs w:val="22"/>
               </w:rPr>
-              <w:t>204</w:t>
+              <w:t>404</w:t>
             </w:r>
             <w:r>
               <w:rPr>
@@ -11934,7 +11950,7 @@
                 <w:sz w:val="22"/>
                 <w:szCs w:val="22"/>
               </w:rPr>
-              <w:t>No</w:t>
+              <w:t>Not</w:t>
             </w:r>
             <w:proofErr w:type="gramEnd"/>
             <w:r>
@@ -11945,7 +11961,7 @@
                 <w:sz w:val="22"/>
                 <w:szCs w:val="22"/>
               </w:rPr>
-              <w:t xml:space="preserve"> Content</w:t>
+              <w:t xml:space="preserve"> Found</w:t>
             </w:r>
             <w:r>
               <w:rPr>
@@ -12011,27 +12027,27 @@
           <w:szCs w:val="20"/>
           <w:lang w:eastAsia="es-ES"/>
         </w:rPr>
-        <w:t>REST de tipo</w:t>
-      </w:r>
-      <w:r>
-        <w:rPr>
-          <w:rFonts w:ascii="Verdana" w:hAnsi="Verdana"/>
-          <w:noProof/>
-          <w:sz w:val="20"/>
-          <w:szCs w:val="20"/>
-          <w:lang w:eastAsia="es-ES"/>
-        </w:rPr>
-        <w:t xml:space="preserve"> DELETE</w:t>
-      </w:r>
-      <w:r>
-        <w:rPr>
-          <w:rFonts w:ascii="Verdana" w:hAnsi="Verdana"/>
-          <w:noProof/>
-          <w:sz w:val="20"/>
-          <w:szCs w:val="20"/>
-          <w:lang w:eastAsia="es-ES"/>
-        </w:rPr>
-        <w:t xml:space="preserve"> la siguiente URL:</w:t>
+        <w:t xml:space="preserve">REST de tipo </w:t>
+      </w:r>
+      <w:r>
+        <w:rPr>
+          <w:rFonts w:ascii="Verdana" w:hAnsi="Verdana"/>
+          <w:noProof/>
+          <w:sz w:val="20"/>
+          <w:szCs w:val="20"/>
+          <w:lang w:eastAsia="es-ES"/>
+        </w:rPr>
+        <w:t xml:space="preserve">GET </w:t>
+      </w:r>
+      <w:r>
+        <w:rPr>
+          <w:rFonts w:ascii="Verdana" w:hAnsi="Verdana"/>
+          <w:noProof/>
+          <w:sz w:val="20"/>
+          <w:szCs w:val="20"/>
+          <w:lang w:eastAsia="es-ES"/>
+        </w:rPr>
+        <w:t>la siguiente URL:</w:t>
       </w:r>
     </w:p>
     <w:p>
@@ -12069,7 +12085,7 @@
                 <w:szCs w:val="18"/>
                 <w:shd w:val="clear" w:color="auto" w:fill="FFFFFF"/>
               </w:rPr>
-              <w:t>http://localhost:8080/actors/deleteById?method=false&amp;id=500</w:t>
+              <w:t>http://localhost:8080/actors/findById/2000?method=true</w:t>
             </w:r>
           </w:p>
         </w:tc>
@@ -12122,27 +12138,15 @@
           <w:lang w:eastAsia="es-ES"/>
         </w:rPr>
       </w:pPr>
-    </w:p>
-    <w:p>
-      <w:pPr>
-        <w:pStyle w:val="Sinespaciado"/>
-        <w:rPr>
-          <w:rFonts w:ascii="Verdana" w:hAnsi="Verdana"/>
-          <w:noProof/>
-          <w:sz w:val="20"/>
-          <w:szCs w:val="20"/>
-          <w:lang w:eastAsia="es-ES"/>
-        </w:rPr>
-      </w:pPr>
       <w:r>
         <w:rPr>
           <w:noProof/>
         </w:rPr>
         <w:drawing>
-          <wp:inline distT="0" distB="0" distL="0" distR="0" wp14:anchorId="55BB9361" wp14:editId="1811C61C">
-            <wp:extent cx="6930390" cy="1668145"/>
-            <wp:effectExtent l="0" t="0" r="3810" b="8255"/>
-            <wp:docPr id="50" name="Imagen 50"/>
+          <wp:inline distT="0" distB="0" distL="0" distR="0" wp14:anchorId="53CC0E3C" wp14:editId="564AFDBF">
+            <wp:extent cx="6930390" cy="2040890"/>
+            <wp:effectExtent l="0" t="0" r="3810" b="0"/>
+            <wp:docPr id="48" name="Imagen 48"/>
             <wp:cNvGraphicFramePr>
               <a:graphicFrameLocks xmlns:a="http://schemas.openxmlformats.org/drawingml/2006/main" noChangeAspect="1"/>
             </wp:cNvGraphicFramePr>
@@ -12154,7 +12158,7 @@
                     <pic:cNvPicPr/>
                   </pic:nvPicPr>
                   <pic:blipFill>
-                    <a:blip r:embed="rId67"/>
+                    <a:blip r:embed="rId65"/>
                     <a:stretch>
                       <a:fillRect/>
                     </a:stretch>
@@ -12162,7 +12166,7 @@
                   <pic:spPr>
                     <a:xfrm>
                       <a:off x="0" y="0"/>
-                      <a:ext cx="6930390" cy="1668145"/>
+                      <a:ext cx="6930390" cy="2040890"/>
                     </a:xfrm>
                     <a:prstGeom prst="rect">
                       <a:avLst/>
@@ -12177,17 +12181,22 @@
     </w:p>
     <w:p>
       <w:pPr>
-        <w:rPr>
-          <w:rFonts w:ascii="Verdana" w:hAnsi="Verdana"/>
-          <w:sz w:val="20"/>
-          <w:szCs w:val="20"/>
-        </w:rPr>
-      </w:pPr>
-    </w:p>
-    <w:p>
-      <w:pPr>
-        <w:rPr>
-          <w:rFonts w:ascii="Verdana" w:hAnsi="Verdana"/>
+        <w:pStyle w:val="Sinespaciado"/>
+        <w:rPr>
+          <w:rFonts w:ascii="Verdana" w:hAnsi="Verdana"/>
+          <w:noProof/>
+          <w:sz w:val="20"/>
+          <w:szCs w:val="20"/>
+          <w:lang w:eastAsia="es-ES"/>
+        </w:rPr>
+      </w:pPr>
+    </w:p>
+    <w:p>
+      <w:pPr>
+        <w:spacing w:after="160" w:line="259" w:lineRule="auto"/>
+        <w:rPr>
+          <w:rFonts w:ascii="Verdana" w:eastAsiaTheme="minorHAnsi" w:hAnsi="Verdana" w:cstheme="minorBidi"/>
+          <w:noProof/>
           <w:sz w:val="20"/>
           <w:szCs w:val="20"/>
         </w:rPr>
@@ -12246,8 +12255,8 @@
           <w:noProof/>
         </w:rPr>
         <w:sectPr>
-          <w:headerReference w:type="default" r:id="rId68"/>
-          <w:footerReference w:type="default" r:id="rId69"/>
+          <w:headerReference w:type="default" r:id="rId66"/>
+          <w:footerReference w:type="default" r:id="rId67"/>
           <w:pgSz w:w="11906" w:h="16838"/>
           <w:pgMar w:top="1417" w:right="566" w:bottom="1417" w:left="426" w:header="283" w:footer="283" w:gutter="0"/>
           <w:pgNumType w:start="1"/>
@@ -12260,10 +12269,10 @@
           <w:noProof/>
         </w:rPr>
         <w:drawing>
-          <wp:inline distT="0" distB="0" distL="0" distR="0" wp14:anchorId="7CE9E541" wp14:editId="340CDA96">
-            <wp:extent cx="6819900" cy="2028825"/>
-            <wp:effectExtent l="0" t="0" r="0" b="9525"/>
-            <wp:docPr id="51" name="Imagen 51"/>
+          <wp:inline distT="0" distB="0" distL="0" distR="0" wp14:anchorId="15F55C16" wp14:editId="00DA675A">
+            <wp:extent cx="6930390" cy="1873250"/>
+            <wp:effectExtent l="0" t="0" r="3810" b="0"/>
+            <wp:docPr id="49" name="Imagen 49"/>
             <wp:cNvGraphicFramePr>
               <a:graphicFrameLocks xmlns:a="http://schemas.openxmlformats.org/drawingml/2006/main" noChangeAspect="1"/>
             </wp:cNvGraphicFramePr>
@@ -12275,7 +12284,7 @@
                     <pic:cNvPicPr/>
                   </pic:nvPicPr>
                   <pic:blipFill>
-                    <a:blip r:embed="rId70"/>
+                    <a:blip r:embed="rId68"/>
                     <a:stretch>
                       <a:fillRect/>
                     </a:stretch>
@@ -12283,7 +12292,7 @@
                   <pic:spPr>
                     <a:xfrm>
                       <a:off x="0" y="0"/>
-                      <a:ext cx="6819900" cy="2028825"/>
+                      <a:ext cx="6930390" cy="1873250"/>
                     </a:xfrm>
                     <a:prstGeom prst="rect">
                       <a:avLst/>
@@ -12357,7 +12366,16 @@
                 <w:sz w:val="20"/>
                 <w:szCs w:val="20"/>
               </w:rPr>
-              <w:t>16</w:t>
+              <w:t>1</w:t>
+            </w:r>
+            <w:r>
+              <w:rPr>
+                <w:rFonts w:ascii="Verdana" w:hAnsi="Verdana"/>
+                <w:noProof/>
+                <w:sz w:val="20"/>
+                <w:szCs w:val="20"/>
+              </w:rPr>
+              <w:t>6</w:t>
             </w:r>
           </w:p>
         </w:tc>
@@ -12412,7 +12430,7 @@
                 <w:sz w:val="22"/>
                 <w:szCs w:val="22"/>
               </w:rPr>
-              <w:t>Delete An Actor JPA Error</w:t>
+              <w:t>Delete An Actor JPA</w:t>
             </w:r>
           </w:p>
         </w:tc>
@@ -12474,7 +12492,7 @@
                 <w:sz w:val="22"/>
                 <w:szCs w:val="22"/>
               </w:rPr>
-              <w:t>404</w:t>
+              <w:t>204</w:t>
             </w:r>
             <w:r>
               <w:rPr>
@@ -12493,7 +12511,7 @@
                 <w:sz w:val="22"/>
                 <w:szCs w:val="22"/>
               </w:rPr>
-              <w:t>Not</w:t>
+              <w:t>No</w:t>
             </w:r>
             <w:proofErr w:type="gramEnd"/>
             <w:r>
@@ -12504,7 +12522,7 @@
                 <w:sz w:val="22"/>
                 <w:szCs w:val="22"/>
               </w:rPr>
-              <w:t xml:space="preserve"> Found</w:t>
+              <w:t xml:space="preserve"> Content</w:t>
             </w:r>
             <w:r>
               <w:rPr>
@@ -12570,27 +12588,27 @@
           <w:szCs w:val="20"/>
           <w:lang w:eastAsia="es-ES"/>
         </w:rPr>
-        <w:t xml:space="preserve">REST de tipo </w:t>
-      </w:r>
-      <w:r>
-        <w:rPr>
-          <w:rFonts w:ascii="Verdana" w:hAnsi="Verdana"/>
-          <w:noProof/>
-          <w:sz w:val="20"/>
-          <w:szCs w:val="20"/>
-          <w:lang w:eastAsia="es-ES"/>
-        </w:rPr>
-        <w:t xml:space="preserve">DELETE </w:t>
-      </w:r>
-      <w:r>
-        <w:rPr>
-          <w:rFonts w:ascii="Verdana" w:hAnsi="Verdana"/>
-          <w:noProof/>
-          <w:sz w:val="20"/>
-          <w:szCs w:val="20"/>
-          <w:lang w:eastAsia="es-ES"/>
-        </w:rPr>
-        <w:t>la siguiente URL:</w:t>
+        <w:t>REST de tipo</w:t>
+      </w:r>
+      <w:r>
+        <w:rPr>
+          <w:rFonts w:ascii="Verdana" w:hAnsi="Verdana"/>
+          <w:noProof/>
+          <w:sz w:val="20"/>
+          <w:szCs w:val="20"/>
+          <w:lang w:eastAsia="es-ES"/>
+        </w:rPr>
+        <w:t xml:space="preserve"> DELETE</w:t>
+      </w:r>
+      <w:r>
+        <w:rPr>
+          <w:rFonts w:ascii="Verdana" w:hAnsi="Verdana"/>
+          <w:noProof/>
+          <w:sz w:val="20"/>
+          <w:szCs w:val="20"/>
+          <w:lang w:eastAsia="es-ES"/>
+        </w:rPr>
+        <w:t xml:space="preserve"> la siguiente URL:</w:t>
       </w:r>
     </w:p>
     <w:p>
@@ -12628,7 +12646,7 @@
                 <w:szCs w:val="18"/>
                 <w:shd w:val="clear" w:color="auto" w:fill="FFFFFF"/>
               </w:rPr>
-              <w:t>http://localhost:8080/actors/deleteById?method=false&amp;id=2000</w:t>
+              <w:t>http://localhost:8080/actors/deleteById?method=false&amp;id=500</w:t>
             </w:r>
           </w:p>
         </w:tc>
@@ -12681,15 +12699,27 @@
           <w:lang w:eastAsia="es-ES"/>
         </w:rPr>
       </w:pPr>
+    </w:p>
+    <w:p>
+      <w:pPr>
+        <w:pStyle w:val="Sinespaciado"/>
+        <w:rPr>
+          <w:rFonts w:ascii="Verdana" w:hAnsi="Verdana"/>
+          <w:noProof/>
+          <w:sz w:val="20"/>
+          <w:szCs w:val="20"/>
+          <w:lang w:eastAsia="es-ES"/>
+        </w:rPr>
+      </w:pPr>
       <w:r>
         <w:rPr>
           <w:noProof/>
         </w:rPr>
         <w:drawing>
-          <wp:inline distT="0" distB="0" distL="0" distR="0" wp14:anchorId="6C2A7C97" wp14:editId="34FA8D5D">
-            <wp:extent cx="6930390" cy="1764030"/>
-            <wp:effectExtent l="0" t="0" r="3810" b="7620"/>
-            <wp:docPr id="52" name="Imagen 52"/>
+          <wp:inline distT="0" distB="0" distL="0" distR="0" wp14:anchorId="55BB9361" wp14:editId="1811C61C">
+            <wp:extent cx="6930390" cy="1668145"/>
+            <wp:effectExtent l="0" t="0" r="3810" b="8255"/>
+            <wp:docPr id="50" name="Imagen 50"/>
             <wp:cNvGraphicFramePr>
               <a:graphicFrameLocks xmlns:a="http://schemas.openxmlformats.org/drawingml/2006/main" noChangeAspect="1"/>
             </wp:cNvGraphicFramePr>
@@ -12701,7 +12731,7 @@
                     <pic:cNvPicPr/>
                   </pic:nvPicPr>
                   <pic:blipFill>
-                    <a:blip r:embed="rId71"/>
+                    <a:blip r:embed="rId69"/>
                     <a:stretch>
                       <a:fillRect/>
                     </a:stretch>
@@ -12709,7 +12739,7 @@
                   <pic:spPr>
                     <a:xfrm>
                       <a:off x="0" y="0"/>
-                      <a:ext cx="6930390" cy="1764030"/>
+                      <a:ext cx="6930390" cy="1668145"/>
                     </a:xfrm>
                     <a:prstGeom prst="rect">
                       <a:avLst/>
@@ -12724,13 +12754,65 @@
     </w:p>
     <w:p>
       <w:pPr>
-        <w:pStyle w:val="Sinespaciado"/>
-        <w:rPr>
-          <w:rFonts w:ascii="Verdana" w:hAnsi="Verdana"/>
-          <w:noProof/>
-          <w:sz w:val="20"/>
-          <w:szCs w:val="20"/>
-          <w:lang w:eastAsia="es-ES"/>
+        <w:rPr>
+          <w:rFonts w:ascii="Verdana" w:hAnsi="Verdana"/>
+          <w:sz w:val="20"/>
+          <w:szCs w:val="20"/>
+        </w:rPr>
+      </w:pPr>
+    </w:p>
+    <w:p>
+      <w:pPr>
+        <w:rPr>
+          <w:rFonts w:ascii="Verdana" w:hAnsi="Verdana"/>
+          <w:sz w:val="20"/>
+          <w:szCs w:val="20"/>
+        </w:rPr>
+      </w:pPr>
+    </w:p>
+    <w:p>
+      <w:pPr>
+        <w:rPr>
+          <w:rFonts w:ascii="Verdana" w:hAnsi="Verdana"/>
+          <w:sz w:val="20"/>
+          <w:szCs w:val="20"/>
+        </w:rPr>
+      </w:pPr>
+      <w:r>
+        <w:rPr>
+          <w:rFonts w:ascii="Verdana" w:hAnsi="Verdana"/>
+          <w:sz w:val="20"/>
+          <w:szCs w:val="20"/>
+        </w:rPr>
+        <w:t>Revisamos la salida:</w:t>
+      </w:r>
+    </w:p>
+    <w:p>
+      <w:pPr>
+        <w:rPr>
+          <w:rFonts w:ascii="Verdana" w:hAnsi="Verdana"/>
+          <w:sz w:val="20"/>
+          <w:szCs w:val="20"/>
+        </w:rPr>
+      </w:pPr>
+    </w:p>
+    <w:p>
+      <w:pPr>
+        <w:rPr>
+          <w:rFonts w:ascii="Verdana" w:hAnsi="Verdana"/>
+          <w:noProof/>
+          <w:sz w:val="20"/>
+          <w:szCs w:val="20"/>
+        </w:rPr>
+      </w:pPr>
+    </w:p>
+    <w:p>
+      <w:pPr>
+        <w:rPr>
+          <w:rFonts w:ascii="Verdana" w:hAnsi="Verdana"/>
+          <w:sz w:val="20"/>
+          <w:szCs w:val="20"/>
+          <w:u w:val="single"/>
         </w:rPr>
       </w:pPr>
     </w:p>
@@ -12738,68 +12820,11 @@
       <w:pPr>
         <w:spacing w:after="160" w:line="259" w:lineRule="auto"/>
         <w:rPr>
-          <w:rFonts w:ascii="Verdana" w:eastAsiaTheme="minorHAnsi" w:hAnsi="Verdana" w:cstheme="minorBidi"/>
-          <w:noProof/>
-          <w:sz w:val="20"/>
-          <w:szCs w:val="20"/>
-        </w:rPr>
-      </w:pPr>
-    </w:p>
-    <w:p>
-      <w:pPr>
-        <w:rPr>
-          <w:rFonts w:ascii="Verdana" w:hAnsi="Verdana"/>
-          <w:sz w:val="20"/>
-          <w:szCs w:val="20"/>
-        </w:rPr>
-      </w:pPr>
-      <w:r>
-        <w:rPr>
-          <w:rFonts w:ascii="Verdana" w:hAnsi="Verdana"/>
-          <w:sz w:val="20"/>
-          <w:szCs w:val="20"/>
-        </w:rPr>
-        <w:t>Revisamos la salida:</w:t>
-      </w:r>
-    </w:p>
-    <w:p>
-      <w:pPr>
-        <w:rPr>
-          <w:rFonts w:ascii="Verdana" w:hAnsi="Verdana"/>
-          <w:sz w:val="20"/>
-          <w:szCs w:val="20"/>
-        </w:rPr>
-      </w:pPr>
-    </w:p>
-    <w:p>
-      <w:pPr>
-        <w:rPr>
-          <w:rFonts w:ascii="Verdana" w:hAnsi="Verdana"/>
-          <w:noProof/>
-          <w:sz w:val="20"/>
-          <w:szCs w:val="20"/>
-        </w:rPr>
-      </w:pPr>
-    </w:p>
-    <w:p>
-      <w:pPr>
-        <w:rPr>
-          <w:rFonts w:ascii="Verdana" w:hAnsi="Verdana"/>
-          <w:sz w:val="20"/>
-          <w:szCs w:val="20"/>
-          <w:u w:val="single"/>
-        </w:rPr>
-      </w:pPr>
-    </w:p>
-    <w:p>
-      <w:pPr>
-        <w:spacing w:after="160" w:line="259" w:lineRule="auto"/>
-        <w:rPr>
           <w:noProof/>
         </w:rPr>
         <w:sectPr>
-          <w:headerReference w:type="default" r:id="rId72"/>
-          <w:footerReference w:type="default" r:id="rId73"/>
+          <w:headerReference w:type="default" r:id="rId70"/>
+          <w:footerReference w:type="default" r:id="rId71"/>
           <w:pgSz w:w="11906" w:h="16838"/>
           <w:pgMar w:top="1417" w:right="566" w:bottom="1417" w:left="426" w:header="283" w:footer="283" w:gutter="0"/>
           <w:pgNumType w:start="1"/>
@@ -12812,10 +12837,10 @@
           <w:noProof/>
         </w:rPr>
         <w:drawing>
-          <wp:inline distT="0" distB="0" distL="0" distR="0" wp14:anchorId="0B0E00D4" wp14:editId="334288E7">
-            <wp:extent cx="6930390" cy="1916430"/>
-            <wp:effectExtent l="0" t="0" r="3810" b="7620"/>
-            <wp:docPr id="53" name="Imagen 53"/>
+          <wp:inline distT="0" distB="0" distL="0" distR="0" wp14:anchorId="7CE9E541" wp14:editId="340CDA96">
+            <wp:extent cx="6819900" cy="2028825"/>
+            <wp:effectExtent l="0" t="0" r="0" b="9525"/>
+            <wp:docPr id="51" name="Imagen 51"/>
             <wp:cNvGraphicFramePr>
               <a:graphicFrameLocks xmlns:a="http://schemas.openxmlformats.org/drawingml/2006/main" noChangeAspect="1"/>
             </wp:cNvGraphicFramePr>
@@ -12827,7 +12852,7 @@
                     <pic:cNvPicPr/>
                   </pic:nvPicPr>
                   <pic:blipFill>
-                    <a:blip r:embed="rId74"/>
+                    <a:blip r:embed="rId72"/>
                     <a:stretch>
                       <a:fillRect/>
                     </a:stretch>
@@ -12835,7 +12860,7 @@
                   <pic:spPr>
                     <a:xfrm>
                       <a:off x="0" y="0"/>
-                      <a:ext cx="6930390" cy="1916430"/>
+                      <a:ext cx="6819900" cy="2028825"/>
                     </a:xfrm>
                     <a:prstGeom prst="rect">
                       <a:avLst/>
@@ -12909,7 +12934,16 @@
                 <w:sz w:val="20"/>
                 <w:szCs w:val="20"/>
               </w:rPr>
-              <w:t>17</w:t>
+              <w:t>1</w:t>
+            </w:r>
+            <w:r>
+              <w:rPr>
+                <w:rFonts w:ascii="Verdana" w:hAnsi="Verdana"/>
+                <w:noProof/>
+                <w:sz w:val="20"/>
+                <w:szCs w:val="20"/>
+              </w:rPr>
+              <w:t>7</w:t>
             </w:r>
           </w:p>
         </w:tc>
@@ -12964,7 +12998,7 @@
                 <w:sz w:val="22"/>
                 <w:szCs w:val="22"/>
               </w:rPr>
-              <w:t>Delete An Actor Criteria</w:t>
+              <w:t>Delete An Actor JPA Error</w:t>
             </w:r>
           </w:p>
         </w:tc>
@@ -13026,7 +13060,7 @@
                 <w:sz w:val="22"/>
                 <w:szCs w:val="22"/>
               </w:rPr>
-              <w:t>204</w:t>
+              <w:t>404</w:t>
             </w:r>
             <w:r>
               <w:rPr>
@@ -13045,7 +13079,7 @@
                 <w:sz w:val="22"/>
                 <w:szCs w:val="22"/>
               </w:rPr>
-              <w:t>No</w:t>
+              <w:t>Not</w:t>
             </w:r>
             <w:proofErr w:type="gramEnd"/>
             <w:r>
@@ -13056,7 +13090,7 @@
                 <w:sz w:val="22"/>
                 <w:szCs w:val="22"/>
               </w:rPr>
-              <w:t xml:space="preserve"> Content</w:t>
+              <w:t xml:space="preserve"> Found</w:t>
             </w:r>
             <w:r>
               <w:rPr>
@@ -13180,7 +13214,7 @@
                 <w:szCs w:val="18"/>
                 <w:shd w:val="clear" w:color="auto" w:fill="FFFFFF"/>
               </w:rPr>
-              <w:t>http://localhost:8080/actors/deleteById?method=true&amp;id=501</w:t>
+              <w:t>http://localhost:8080/actors/deleteById?method=false&amp;id=2000</w:t>
             </w:r>
           </w:p>
         </w:tc>
@@ -13238,10 +13272,10 @@
           <w:noProof/>
         </w:rPr>
         <w:drawing>
-          <wp:inline distT="0" distB="0" distL="0" distR="0" wp14:anchorId="1A8ACF20" wp14:editId="5A38C3DC">
-            <wp:extent cx="6930390" cy="1721485"/>
-            <wp:effectExtent l="0" t="0" r="3810" b="0"/>
-            <wp:docPr id="54" name="Imagen 54"/>
+          <wp:inline distT="0" distB="0" distL="0" distR="0" wp14:anchorId="6C2A7C97" wp14:editId="34FA8D5D">
+            <wp:extent cx="6930390" cy="1764030"/>
+            <wp:effectExtent l="0" t="0" r="3810" b="7620"/>
+            <wp:docPr id="52" name="Imagen 52"/>
             <wp:cNvGraphicFramePr>
               <a:graphicFrameLocks xmlns:a="http://schemas.openxmlformats.org/drawingml/2006/main" noChangeAspect="1"/>
             </wp:cNvGraphicFramePr>
@@ -13253,7 +13287,7 @@
                     <pic:cNvPicPr/>
                   </pic:nvPicPr>
                   <pic:blipFill>
-                    <a:blip r:embed="rId75"/>
+                    <a:blip r:embed="rId73"/>
                     <a:stretch>
                       <a:fillRect/>
                     </a:stretch>
@@ -13261,7 +13295,7 @@
                   <pic:spPr>
                     <a:xfrm>
                       <a:off x="0" y="0"/>
-                      <a:ext cx="6930390" cy="1721485"/>
+                      <a:ext cx="6930390" cy="1764030"/>
                     </a:xfrm>
                     <a:prstGeom prst="rect">
                       <a:avLst/>
@@ -13290,7 +13324,8 @@
       <w:pPr>
         <w:spacing w:after="160" w:line="259" w:lineRule="auto"/>
         <w:rPr>
-          <w:rFonts w:ascii="Verdana" w:hAnsi="Verdana"/>
+          <w:rFonts w:ascii="Verdana" w:eastAsiaTheme="minorHAnsi" w:hAnsi="Verdana" w:cstheme="minorBidi"/>
+          <w:noProof/>
           <w:sz w:val="20"/>
           <w:szCs w:val="20"/>
         </w:rPr>
@@ -13349,8 +13384,8 @@
           <w:noProof/>
         </w:rPr>
         <w:sectPr>
-          <w:headerReference w:type="default" r:id="rId76"/>
-          <w:footerReference w:type="default" r:id="rId77"/>
+          <w:headerReference w:type="default" r:id="rId74"/>
+          <w:footerReference w:type="default" r:id="rId75"/>
           <w:pgSz w:w="11906" w:h="16838"/>
           <w:pgMar w:top="1417" w:right="566" w:bottom="1417" w:left="426" w:header="283" w:footer="283" w:gutter="0"/>
           <w:pgNumType w:start="1"/>
@@ -13363,10 +13398,10 @@
           <w:noProof/>
         </w:rPr>
         <w:drawing>
-          <wp:inline distT="0" distB="0" distL="0" distR="0" wp14:anchorId="4EBEA277" wp14:editId="026B9D61">
-            <wp:extent cx="6819900" cy="2028825"/>
-            <wp:effectExtent l="0" t="0" r="0" b="9525"/>
-            <wp:docPr id="55" name="Imagen 55"/>
+          <wp:inline distT="0" distB="0" distL="0" distR="0" wp14:anchorId="0B0E00D4" wp14:editId="334288E7">
+            <wp:extent cx="6930390" cy="1916430"/>
+            <wp:effectExtent l="0" t="0" r="3810" b="7620"/>
+            <wp:docPr id="53" name="Imagen 53"/>
             <wp:cNvGraphicFramePr>
               <a:graphicFrameLocks xmlns:a="http://schemas.openxmlformats.org/drawingml/2006/main" noChangeAspect="1"/>
             </wp:cNvGraphicFramePr>
@@ -13378,7 +13413,7 @@
                     <pic:cNvPicPr/>
                   </pic:nvPicPr>
                   <pic:blipFill>
-                    <a:blip r:embed="rId78"/>
+                    <a:blip r:embed="rId76"/>
                     <a:stretch>
                       <a:fillRect/>
                     </a:stretch>
@@ -13386,7 +13421,7 @@
                   <pic:spPr>
                     <a:xfrm>
                       <a:off x="0" y="0"/>
-                      <a:ext cx="6819900" cy="2028825"/>
+                      <a:ext cx="6930390" cy="1916430"/>
                     </a:xfrm>
                     <a:prstGeom prst="rect">
                       <a:avLst/>
@@ -13460,7 +13495,576 @@
                 <w:sz w:val="20"/>
                 <w:szCs w:val="20"/>
               </w:rPr>
-              <w:t>18</w:t>
+              <w:t>1</w:t>
+            </w:r>
+            <w:r>
+              <w:rPr>
+                <w:rFonts w:ascii="Verdana" w:hAnsi="Verdana"/>
+                <w:noProof/>
+                <w:sz w:val="20"/>
+                <w:szCs w:val="20"/>
+              </w:rPr>
+              <w:t>8</w:t>
+            </w:r>
+          </w:p>
+        </w:tc>
+      </w:tr>
+      <w:tr>
+        <w:trPr>
+          <w:cnfStyle w:val="000000100000" w:firstRow="0" w:lastRow="0" w:firstColumn="0" w:lastColumn="0" w:oddVBand="0" w:evenVBand="0" w:oddHBand="1" w:evenHBand="0" w:firstRowFirstColumn="0" w:firstRowLastColumn="0" w:lastRowFirstColumn="0" w:lastRowLastColumn="0"/>
+        </w:trPr>
+        <w:tc>
+          <w:tcPr>
+            <w:cnfStyle w:val="001000000000" w:firstRow="0" w:lastRow="0" w:firstColumn="1" w:lastColumn="0" w:oddVBand="0" w:evenVBand="0" w:oddHBand="0" w:evenHBand="0" w:firstRowFirstColumn="0" w:firstRowLastColumn="0" w:lastRowFirstColumn="0" w:lastRowLastColumn="0"/>
+            <w:tcW w:w="3000" w:type="dxa"/>
+          </w:tcPr>
+          <w:p>
+            <w:pPr>
+              <w:pStyle w:val="Sinespaciado"/>
+              <w:rPr>
+                <w:rFonts w:ascii="Verdana" w:hAnsi="Verdana"/>
+                <w:sz w:val="20"/>
+                <w:szCs w:val="20"/>
+              </w:rPr>
+            </w:pPr>
+            <w:r>
+              <w:rPr>
+                <w:rFonts w:ascii="Verdana" w:hAnsi="Verdana"/>
+                <w:sz w:val="20"/>
+                <w:szCs w:val="20"/>
+              </w:rPr>
+              <w:t>Descripción</w:t>
+            </w:r>
+          </w:p>
+        </w:tc>
+        <w:tc>
+          <w:tcPr>
+            <w:tcW w:w="8400" w:type="dxa"/>
+          </w:tcPr>
+          <w:p>
+            <w:pPr>
+              <w:cnfStyle w:val="000000100000" w:firstRow="0" w:lastRow="0" w:firstColumn="0" w:lastColumn="0" w:oddVBand="0" w:evenVBand="0" w:oddHBand="1" w:evenHBand="0" w:firstRowFirstColumn="0" w:firstRowLastColumn="0" w:lastRowFirstColumn="0" w:lastRowLastColumn="0"/>
+              <w:rPr>
+                <w:rFonts w:ascii="Calibri" w:hAnsi="Calibri" w:cs="Calibri"/>
+                <w:color w:val="000000"/>
+                <w:sz w:val="22"/>
+                <w:szCs w:val="22"/>
+              </w:rPr>
+            </w:pPr>
+            <w:r>
+              <w:rPr>
+                <w:rFonts w:ascii="Calibri" w:hAnsi="Calibri" w:cs="Calibri"/>
+                <w:noProof/>
+                <w:color w:val="000000"/>
+                <w:sz w:val="22"/>
+                <w:szCs w:val="22"/>
+              </w:rPr>
+              <w:t>Delete An Actor Criteria</w:t>
+            </w:r>
+          </w:p>
+        </w:tc>
+      </w:tr>
+      <w:tr>
+        <w:tc>
+          <w:tcPr>
+            <w:cnfStyle w:val="001000000000" w:firstRow="0" w:lastRow="0" w:firstColumn="1" w:lastColumn="0" w:oddVBand="0" w:evenVBand="0" w:oddHBand="0" w:evenHBand="0" w:firstRowFirstColumn="0" w:firstRowLastColumn="0" w:lastRowFirstColumn="0" w:lastRowLastColumn="0"/>
+            <w:tcW w:w="3000" w:type="dxa"/>
+          </w:tcPr>
+          <w:p>
+            <w:pPr>
+              <w:pStyle w:val="Sinespaciado"/>
+              <w:rPr>
+                <w:rFonts w:ascii="Verdana" w:hAnsi="Verdana"/>
+                <w:sz w:val="20"/>
+                <w:szCs w:val="20"/>
+              </w:rPr>
+            </w:pPr>
+            <w:r>
+              <w:rPr>
+                <w:rFonts w:ascii="Verdana" w:hAnsi="Verdana"/>
+                <w:sz w:val="20"/>
+                <w:szCs w:val="20"/>
+              </w:rPr>
+              <w:t>Resultado Esperado</w:t>
+            </w:r>
+          </w:p>
+        </w:tc>
+        <w:tc>
+          <w:tcPr>
+            <w:tcW w:w="8400" w:type="dxa"/>
+          </w:tcPr>
+          <w:p>
+            <w:pPr>
+              <w:cnfStyle w:val="000000000000" w:firstRow="0" w:lastRow="0" w:firstColumn="0" w:lastColumn="0" w:oddVBand="0" w:evenVBand="0" w:oddHBand="0" w:evenHBand="0" w:firstRowFirstColumn="0" w:firstRowLastColumn="0" w:lastRowFirstColumn="0" w:lastRowLastColumn="0"/>
+              <w:rPr>
+                <w:rFonts w:ascii="Calibri" w:hAnsi="Calibri" w:cs="Calibri"/>
+                <w:color w:val="000000"/>
+                <w:sz w:val="22"/>
+                <w:szCs w:val="22"/>
+              </w:rPr>
+            </w:pPr>
+            <w:r>
+              <w:rPr>
+                <w:rFonts w:ascii="Calibri" w:hAnsi="Calibri" w:cs="Calibri"/>
+                <w:color w:val="000000"/>
+                <w:sz w:val="22"/>
+                <w:szCs w:val="22"/>
+              </w:rPr>
+              <w:t xml:space="preserve">La operación se completa correctamente obteniendo respuesta HTTP </w:t>
+            </w:r>
+            <w:proofErr w:type="gramStart"/>
+            <w:r>
+              <w:rPr>
+                <w:rFonts w:ascii="Calibri" w:hAnsi="Calibri" w:cs="Calibri"/>
+                <w:noProof/>
+                <w:color w:val="000000"/>
+                <w:sz w:val="22"/>
+                <w:szCs w:val="22"/>
+              </w:rPr>
+              <w:t>204</w:t>
+            </w:r>
+            <w:r>
+              <w:rPr>
+                <w:rFonts w:ascii="Calibri" w:hAnsi="Calibri" w:cs="Calibri"/>
+                <w:color w:val="000000"/>
+                <w:sz w:val="22"/>
+                <w:szCs w:val="22"/>
+              </w:rPr>
+              <w:t xml:space="preserve">  </w:t>
+            </w:r>
+            <w:r>
+              <w:rPr>
+                <w:rFonts w:ascii="Calibri" w:hAnsi="Calibri" w:cs="Calibri"/>
+                <w:noProof/>
+                <w:color w:val="000000"/>
+                <w:sz w:val="22"/>
+                <w:szCs w:val="22"/>
+              </w:rPr>
+              <w:t>No</w:t>
+            </w:r>
+            <w:proofErr w:type="gramEnd"/>
+            <w:r>
+              <w:rPr>
+                <w:rFonts w:ascii="Calibri" w:hAnsi="Calibri" w:cs="Calibri"/>
+                <w:noProof/>
+                <w:color w:val="000000"/>
+                <w:sz w:val="22"/>
+                <w:szCs w:val="22"/>
+              </w:rPr>
+              <w:t xml:space="preserve"> Content</w:t>
+            </w:r>
+            <w:r>
+              <w:rPr>
+                <w:rFonts w:ascii="Calibri" w:hAnsi="Calibri" w:cs="Calibri"/>
+                <w:color w:val="000000"/>
+                <w:sz w:val="22"/>
+                <w:szCs w:val="22"/>
+              </w:rPr>
+              <w:t>. La operación en la base de datos se completa correctamente</w:t>
+            </w:r>
+          </w:p>
+        </w:tc>
+      </w:tr>
+    </w:tbl>
+    <w:p>
+      <w:pPr>
+        <w:pStyle w:val="Sinespaciado"/>
+        <w:rPr>
+          <w:rFonts w:ascii="Verdana" w:hAnsi="Verdana"/>
+          <w:noProof/>
+          <w:sz w:val="20"/>
+          <w:szCs w:val="20"/>
+          <w:lang w:eastAsia="es-ES"/>
+        </w:rPr>
+      </w:pPr>
+    </w:p>
+    <w:p>
+      <w:pPr>
+        <w:pStyle w:val="Sinespaciado"/>
+        <w:rPr>
+          <w:rFonts w:ascii="Verdana" w:hAnsi="Verdana"/>
+          <w:noProof/>
+          <w:sz w:val="20"/>
+          <w:szCs w:val="20"/>
+          <w:lang w:eastAsia="es-ES"/>
+        </w:rPr>
+      </w:pPr>
+      <w:r>
+        <w:rPr>
+          <w:rFonts w:ascii="Verdana" w:hAnsi="Verdana"/>
+          <w:noProof/>
+          <w:sz w:val="20"/>
+          <w:szCs w:val="20"/>
+          <w:lang w:eastAsia="es-ES"/>
+        </w:rPr>
+        <w:t>Realizamos una petición</w:t>
+      </w:r>
+      <w:r>
+        <w:rPr>
+          <w:rFonts w:ascii="Verdana" w:hAnsi="Verdana"/>
+          <w:noProof/>
+          <w:sz w:val="20"/>
+          <w:szCs w:val="20"/>
+          <w:lang w:eastAsia="es-ES"/>
+        </w:rPr>
+        <w:t xml:space="preserve"> </w:t>
+      </w:r>
+      <w:r>
+        <w:rPr>
+          <w:rFonts w:ascii="Verdana" w:hAnsi="Verdana"/>
+          <w:noProof/>
+          <w:sz w:val="20"/>
+          <w:szCs w:val="20"/>
+          <w:lang w:eastAsia="es-ES"/>
+        </w:rPr>
+        <w:t xml:space="preserve">REST de tipo </w:t>
+      </w:r>
+      <w:r>
+        <w:rPr>
+          <w:rFonts w:ascii="Verdana" w:hAnsi="Verdana"/>
+          <w:noProof/>
+          <w:sz w:val="20"/>
+          <w:szCs w:val="20"/>
+          <w:lang w:eastAsia="es-ES"/>
+        </w:rPr>
+        <w:t xml:space="preserve">DELETE </w:t>
+      </w:r>
+      <w:r>
+        <w:rPr>
+          <w:rFonts w:ascii="Verdana" w:hAnsi="Verdana"/>
+          <w:noProof/>
+          <w:sz w:val="20"/>
+          <w:szCs w:val="20"/>
+          <w:lang w:eastAsia="es-ES"/>
+        </w:rPr>
+        <w:t>la siguiente URL:</w:t>
+      </w:r>
+    </w:p>
+    <w:p>
+      <w:pPr>
+        <w:rPr>
+          <w:rFonts w:ascii="Verdana" w:hAnsi="Verdana" w:cs="Helvetica"/>
+          <w:color w:val="212121"/>
+          <w:sz w:val="20"/>
+          <w:szCs w:val="20"/>
+          <w:shd w:val="clear" w:color="auto" w:fill="FFFFFF"/>
+        </w:rPr>
+      </w:pPr>
+    </w:p>
+    <w:tbl>
+      <w:tblPr>
+        <w:tblStyle w:val="Tablaconcuadrcula"/>
+        <w:tblW w:w="0" w:type="auto"/>
+        <w:tblLook w:val="04A0" w:firstRow="1" w:lastRow="0" w:firstColumn="1" w:lastColumn="0" w:noHBand="0" w:noVBand="1"/>
+      </w:tblPr>
+      <w:tblGrid>
+        <w:gridCol w:w="10904"/>
+      </w:tblGrid>
+      <w:tr>
+        <w:tc>
+          <w:tcPr>
+            <w:tcW w:w="10904" w:type="dxa"/>
+          </w:tcPr>
+          <w:p>
+            <w:r>
+              <w:rPr>
+                <w:rFonts w:ascii="Helvetica" w:hAnsi="Helvetica" w:cs="Helvetica"/>
+                <w:noProof/>
+                <w:color w:val="212121"/>
+                <w:sz w:val="18"/>
+                <w:szCs w:val="18"/>
+                <w:shd w:val="clear" w:color="auto" w:fill="FFFFFF"/>
+              </w:rPr>
+              <w:t>http://localhost:8080/actors/deleteById?method=true&amp;id=501</w:t>
+            </w:r>
+          </w:p>
+        </w:tc>
+      </w:tr>
+    </w:tbl>
+    <w:p>
+      <w:pPr>
+        <w:pStyle w:val="Sinespaciado"/>
+        <w:rPr>
+          <w:rFonts w:ascii="Verdana" w:hAnsi="Verdana"/>
+          <w:noProof/>
+          <w:sz w:val="20"/>
+          <w:szCs w:val="20"/>
+          <w:lang w:eastAsia="es-ES"/>
+        </w:rPr>
+      </w:pPr>
+    </w:p>
+    <w:p>
+      <w:pPr>
+        <w:pStyle w:val="Sinespaciado"/>
+        <w:rPr>
+          <w:rFonts w:ascii="Verdana" w:hAnsi="Verdana"/>
+          <w:noProof/>
+          <w:sz w:val="20"/>
+          <w:szCs w:val="20"/>
+          <w:lang w:eastAsia="es-ES"/>
+        </w:rPr>
+      </w:pPr>
+    </w:p>
+    <w:p>
+      <w:pPr>
+        <w:pStyle w:val="Sinespaciado"/>
+        <w:rPr>
+          <w:rFonts w:ascii="Verdana" w:hAnsi="Verdana"/>
+          <w:noProof/>
+          <w:sz w:val="20"/>
+          <w:szCs w:val="20"/>
+          <w:lang w:eastAsia="es-ES"/>
+        </w:rPr>
+      </w:pPr>
+    </w:p>
+    <w:p>
+      <w:pPr>
+        <w:pStyle w:val="Sinespaciado"/>
+        <w:rPr>
+          <w:rFonts w:ascii="Verdana" w:hAnsi="Verdana"/>
+          <w:noProof/>
+          <w:sz w:val="20"/>
+          <w:szCs w:val="20"/>
+          <w:lang w:eastAsia="es-ES"/>
+        </w:rPr>
+      </w:pPr>
+      <w:r>
+        <w:rPr>
+          <w:noProof/>
+        </w:rPr>
+        <w:drawing>
+          <wp:inline distT="0" distB="0" distL="0" distR="0" wp14:anchorId="1A8ACF20" wp14:editId="5A38C3DC">
+            <wp:extent cx="6930390" cy="1721485"/>
+            <wp:effectExtent l="0" t="0" r="3810" b="0"/>
+            <wp:docPr id="54" name="Imagen 54"/>
+            <wp:cNvGraphicFramePr>
+              <a:graphicFrameLocks xmlns:a="http://schemas.openxmlformats.org/drawingml/2006/main" noChangeAspect="1"/>
+            </wp:cNvGraphicFramePr>
+            <a:graphic xmlns:a="http://schemas.openxmlformats.org/drawingml/2006/main">
+              <a:graphicData uri="http://schemas.openxmlformats.org/drawingml/2006/picture">
+                <pic:pic xmlns:pic="http://schemas.openxmlformats.org/drawingml/2006/picture">
+                  <pic:nvPicPr>
+                    <pic:cNvPr id="1" name=""/>
+                    <pic:cNvPicPr/>
+                  </pic:nvPicPr>
+                  <pic:blipFill>
+                    <a:blip r:embed="rId77"/>
+                    <a:stretch>
+                      <a:fillRect/>
+                    </a:stretch>
+                  </pic:blipFill>
+                  <pic:spPr>
+                    <a:xfrm>
+                      <a:off x="0" y="0"/>
+                      <a:ext cx="6930390" cy="1721485"/>
+                    </a:xfrm>
+                    <a:prstGeom prst="rect">
+                      <a:avLst/>
+                    </a:prstGeom>
+                  </pic:spPr>
+                </pic:pic>
+              </a:graphicData>
+            </a:graphic>
+          </wp:inline>
+        </w:drawing>
+      </w:r>
+    </w:p>
+    <w:p>
+      <w:pPr>
+        <w:pStyle w:val="Sinespaciado"/>
+        <w:rPr>
+          <w:rFonts w:ascii="Verdana" w:hAnsi="Verdana"/>
+          <w:noProof/>
+          <w:sz w:val="20"/>
+          <w:szCs w:val="20"/>
+          <w:lang w:eastAsia="es-ES"/>
+        </w:rPr>
+      </w:pPr>
+    </w:p>
+    <w:p>
+      <w:pPr>
+        <w:spacing w:after="160" w:line="259" w:lineRule="auto"/>
+        <w:rPr>
+          <w:rFonts w:ascii="Verdana" w:hAnsi="Verdana"/>
+          <w:sz w:val="20"/>
+          <w:szCs w:val="20"/>
+        </w:rPr>
+      </w:pPr>
+    </w:p>
+    <w:p>
+      <w:pPr>
+        <w:rPr>
+          <w:rFonts w:ascii="Verdana" w:hAnsi="Verdana"/>
+          <w:sz w:val="20"/>
+          <w:szCs w:val="20"/>
+        </w:rPr>
+      </w:pPr>
+      <w:r>
+        <w:rPr>
+          <w:rFonts w:ascii="Verdana" w:hAnsi="Verdana"/>
+          <w:sz w:val="20"/>
+          <w:szCs w:val="20"/>
+        </w:rPr>
+        <w:t>Revisamos la salida:</w:t>
+      </w:r>
+    </w:p>
+    <w:p>
+      <w:pPr>
+        <w:rPr>
+          <w:rFonts w:ascii="Verdana" w:hAnsi="Verdana"/>
+          <w:sz w:val="20"/>
+          <w:szCs w:val="20"/>
+        </w:rPr>
+      </w:pPr>
+    </w:p>
+    <w:p>
+      <w:pPr>
+        <w:rPr>
+          <w:rFonts w:ascii="Verdana" w:hAnsi="Verdana"/>
+          <w:noProof/>
+          <w:sz w:val="20"/>
+          <w:szCs w:val="20"/>
+        </w:rPr>
+      </w:pPr>
+    </w:p>
+    <w:p>
+      <w:pPr>
+        <w:rPr>
+          <w:rFonts w:ascii="Verdana" w:hAnsi="Verdana"/>
+          <w:sz w:val="20"/>
+          <w:szCs w:val="20"/>
+          <w:u w:val="single"/>
+        </w:rPr>
+      </w:pPr>
+    </w:p>
+    <w:p>
+      <w:pPr>
+        <w:spacing w:after="160" w:line="259" w:lineRule="auto"/>
+        <w:rPr>
+          <w:noProof/>
+        </w:rPr>
+        <w:sectPr>
+          <w:headerReference w:type="default" r:id="rId78"/>
+          <w:footerReference w:type="default" r:id="rId79"/>
+          <w:pgSz w:w="11906" w:h="16838"/>
+          <w:pgMar w:top="1417" w:right="566" w:bottom="1417" w:left="426" w:header="283" w:footer="283" w:gutter="0"/>
+          <w:pgNumType w:start="1"/>
+          <w:cols w:space="708"/>
+          <w:docGrid w:linePitch="360"/>
+        </w:sectPr>
+      </w:pPr>
+      <w:r>
+        <w:rPr>
+          <w:noProof/>
+        </w:rPr>
+        <w:drawing>
+          <wp:inline distT="0" distB="0" distL="0" distR="0" wp14:anchorId="4EBEA277" wp14:editId="026B9D61">
+            <wp:extent cx="6819900" cy="2028825"/>
+            <wp:effectExtent l="0" t="0" r="0" b="9525"/>
+            <wp:docPr id="55" name="Imagen 55"/>
+            <wp:cNvGraphicFramePr>
+              <a:graphicFrameLocks xmlns:a="http://schemas.openxmlformats.org/drawingml/2006/main" noChangeAspect="1"/>
+            </wp:cNvGraphicFramePr>
+            <a:graphic xmlns:a="http://schemas.openxmlformats.org/drawingml/2006/main">
+              <a:graphicData uri="http://schemas.openxmlformats.org/drawingml/2006/picture">
+                <pic:pic xmlns:pic="http://schemas.openxmlformats.org/drawingml/2006/picture">
+                  <pic:nvPicPr>
+                    <pic:cNvPr id="1" name=""/>
+                    <pic:cNvPicPr/>
+                  </pic:nvPicPr>
+                  <pic:blipFill>
+                    <a:blip r:embed="rId80"/>
+                    <a:stretch>
+                      <a:fillRect/>
+                    </a:stretch>
+                  </pic:blipFill>
+                  <pic:spPr>
+                    <a:xfrm>
+                      <a:off x="0" y="0"/>
+                      <a:ext cx="6819900" cy="2028825"/>
+                    </a:xfrm>
+                    <a:prstGeom prst="rect">
+                      <a:avLst/>
+                    </a:prstGeom>
+                  </pic:spPr>
+                </pic:pic>
+              </a:graphicData>
+            </a:graphic>
+          </wp:inline>
+        </w:drawing>
+      </w:r>
+    </w:p>
+    <w:tbl>
+      <w:tblPr>
+        <w:tblStyle w:val="Sombreadoclaro"/>
+        <w:tblW w:w="11400" w:type="dxa"/>
+        <w:tblLayout w:type="fixed"/>
+        <w:tblLook w:val="04A0" w:firstRow="1" w:lastRow="0" w:firstColumn="1" w:lastColumn="0" w:noHBand="0" w:noVBand="1"/>
+      </w:tblPr>
+      <w:tblGrid>
+        <w:gridCol w:w="3000"/>
+        <w:gridCol w:w="8400"/>
+      </w:tblGrid>
+      <w:tr>
+        <w:trPr>
+          <w:cnfStyle w:val="100000000000" w:firstRow="1" w:lastRow="0" w:firstColumn="0" w:lastColumn="0" w:oddVBand="0" w:evenVBand="0" w:oddHBand="0" w:evenHBand="0" w:firstRowFirstColumn="0" w:firstRowLastColumn="0" w:lastRowFirstColumn="0" w:lastRowLastColumn="0"/>
+        </w:trPr>
+        <w:tc>
+          <w:tcPr>
+            <w:cnfStyle w:val="001000000000" w:firstRow="0" w:lastRow="0" w:firstColumn="1" w:lastColumn="0" w:oddVBand="0" w:evenVBand="0" w:oddHBand="0" w:evenHBand="0" w:firstRowFirstColumn="0" w:firstRowLastColumn="0" w:lastRowFirstColumn="0" w:lastRowLastColumn="0"/>
+            <w:tcW w:w="3000" w:type="dxa"/>
+          </w:tcPr>
+          <w:p>
+            <w:pPr>
+              <w:pStyle w:val="Sinespaciado"/>
+              <w:rPr>
+                <w:rFonts w:ascii="Verdana" w:hAnsi="Verdana"/>
+                <w:sz w:val="20"/>
+                <w:szCs w:val="20"/>
+              </w:rPr>
+            </w:pPr>
+            <w:r>
+              <w:rPr>
+                <w:rFonts w:ascii="Verdana" w:hAnsi="Verdana"/>
+                <w:sz w:val="20"/>
+                <w:szCs w:val="20"/>
+              </w:rPr>
+              <w:lastRenderedPageBreak/>
+              <w:t># Paso:</w:t>
+            </w:r>
+          </w:p>
+        </w:tc>
+        <w:tc>
+          <w:tcPr>
+            <w:tcW w:w="8400" w:type="dxa"/>
+          </w:tcPr>
+          <w:p>
+            <w:pPr>
+              <w:pStyle w:val="Sinespaciado"/>
+              <w:cnfStyle w:val="100000000000" w:firstRow="1" w:lastRow="0" w:firstColumn="0" w:lastColumn="0" w:oddVBand="0" w:evenVBand="0" w:oddHBand="0" w:evenHBand="0" w:firstRowFirstColumn="0" w:firstRowLastColumn="0" w:lastRowFirstColumn="0" w:lastRowLastColumn="0"/>
+              <w:rPr>
+                <w:rFonts w:ascii="Verdana" w:hAnsi="Verdana"/>
+                <w:sz w:val="20"/>
+                <w:szCs w:val="20"/>
+              </w:rPr>
+            </w:pPr>
+            <w:r>
+              <w:rPr>
+                <w:rFonts w:ascii="Verdana" w:hAnsi="Verdana"/>
+                <w:noProof/>
+                <w:sz w:val="20"/>
+                <w:szCs w:val="20"/>
+              </w:rPr>
+              <w:t>1</w:t>
+            </w:r>
+            <w:r>
+              <w:rPr>
+                <w:rFonts w:ascii="Verdana" w:hAnsi="Verdana"/>
+                <w:noProof/>
+                <w:sz w:val="20"/>
+                <w:szCs w:val="20"/>
+              </w:rPr>
+              <w:t>9</w:t>
             </w:r>
           </w:p>
         </w:tc>
@@ -13816,7 +14420,7 @@
                     <pic:cNvPicPr/>
                   </pic:nvPicPr>
                   <pic:blipFill>
-                    <a:blip r:embed="rId79"/>
+                    <a:blip r:embed="rId81"/>
                     <a:stretch>
                       <a:fillRect/>
                     </a:stretch>
@@ -13901,8 +14505,8 @@
           <w:noProof/>
         </w:rPr>
         <w:sectPr>
-          <w:headerReference w:type="default" r:id="rId80"/>
-          <w:footerReference w:type="default" r:id="rId81"/>
+          <w:headerReference w:type="default" r:id="rId82"/>
+          <w:footerReference w:type="default" r:id="rId83"/>
           <w:pgSz w:w="11906" w:h="16838"/>
           <w:pgMar w:top="1417" w:right="566" w:bottom="1417" w:left="426" w:header="283" w:footer="283" w:gutter="0"/>
           <w:pgNumType w:start="1"/>
@@ -13938,7 +14542,7 @@
                     <pic:cNvPicPr/>
                   </pic:nvPicPr>
                   <pic:blipFill>
-                    <a:blip r:embed="rId82"/>
+                    <a:blip r:embed="rId84"/>
                     <a:stretch>
                       <a:fillRect/>
                     </a:stretch>
@@ -13959,9 +14563,27 @@
         </w:drawing>
       </w:r>
     </w:p>
+    <w:p>
+      <w:pPr>
+        <w:spacing w:after="160" w:line="259" w:lineRule="auto"/>
+        <w:rPr>
+          <w:noProof/>
+        </w:rPr>
+      </w:pPr>
+    </w:p>
+    <w:p>
+      <w:pPr>
+        <w:spacing w:after="160" w:line="259" w:lineRule="auto"/>
+        <w:rPr>
+          <w:noProof/>
+        </w:rPr>
+      </w:pPr>
+      <w:bookmarkStart w:id="0" w:name="_GoBack"/>
+      <w:bookmarkEnd w:id="0"/>
+    </w:p>
     <w:sectPr>
-      <w:headerReference w:type="default" r:id="rId83"/>
-      <w:footerReference w:type="default" r:id="rId84"/>
+      <w:headerReference w:type="default" r:id="rId85"/>
+      <w:footerReference w:type="default" r:id="rId86"/>
       <w:type w:val="continuous"/>
       <w:pgSz w:w="11906" w:h="16838"/>
       <w:pgMar w:top="1417" w:right="566" w:bottom="1417" w:left="426" w:header="283" w:footer="283" w:gutter="0"/>
@@ -14879,6 +15501,7 @@
       <w:pStyle w:val="Piedepgina"/>
     </w:pPr>
   </w:p>
+  <w:p/>
 </w:ftr>
 </file>
 
@@ -16194,10 +16817,10 @@
               <w:lang w:eastAsia="es-ES"/>
             </w:rPr>
             <w:drawing>
-              <wp:inline distT="0" distB="0" distL="0" distR="0" wp14:anchorId="09BEDBEE" wp14:editId="7A07F1E1">
+              <wp:inline distT="0" distB="0" distL="0" distR="0" wp14:anchorId="5813C8F9" wp14:editId="0A11CBB5">
                 <wp:extent cx="1348105" cy="469265"/>
                 <wp:effectExtent l="0" t="0" r="0" b="0"/>
-                <wp:docPr id="13" name="Imagen 13" descr="FA_SANTANDER_PV_POS_RGB (1)"/>
+                <wp:docPr id="65" name="Imagen 65" descr="FA_SANTANDER_PV_POS_RGB (1)"/>
                 <wp:cNvGraphicFramePr>
                   <a:graphicFrameLocks xmlns:a="http://schemas.openxmlformats.org/drawingml/2006/main" noChangeAspect="1"/>
                 </wp:cNvGraphicFramePr>
@@ -17768,6 +18391,7 @@
       <w:t xml:space="preserve"> </w:t>
     </w:r>
   </w:p>
+  <w:p/>
 </w:hdr>
 </file>
 
@@ -20683,6 +21307,17 @@
 </file>
 
 <file path=customXml/item1.xml><?xml version="1.0" encoding="utf-8"?>
+<p:properties xmlns:p="http://schemas.microsoft.com/office/2006/metadata/properties" xmlns:xsi="http://www.w3.org/2001/XMLSchema-instance" xmlns:pc="http://schemas.microsoft.com/office/infopath/2007/PartnerControls">
+  <documentManagement>
+    <lcf76f155ced4ddcb4097134ff3c332f xmlns="c0f3cdfc-5e8c-403f-bbc8-76a6efce855a">
+      <Terms xmlns="http://schemas.microsoft.com/office/infopath/2007/PartnerControls"/>
+    </lcf76f155ced4ddcb4097134ff3c332f>
+    <TaxCatchAll xmlns="2dfb71e8-026d-46fc-a675-09af0839240d" xsi:nil="true"/>
+  </documentManagement>
+</p:properties>
+</file>
+
+<file path=customXml/item2.xml><?xml version="1.0" encoding="utf-8"?>
 <ct:contentTypeSchema xmlns:ct="http://schemas.microsoft.com/office/2006/metadata/contentType" xmlns:ma="http://schemas.microsoft.com/office/2006/metadata/properties/metaAttributes" ct:_="" ma:_="" ma:contentTypeName="Documento" ma:contentTypeID="0x010100515552381B784A43881F35BD21ADA873" ma:contentTypeVersion="11" ma:contentTypeDescription="Crear nuevo documento." ma:contentTypeScope="" ma:versionID="16315372fe4701b5888019722a24136c">
   <xsd:schema xmlns:xsd="http://www.w3.org/2001/XMLSchema" xmlns:xs="http://www.w3.org/2001/XMLSchema" xmlns:p="http://schemas.microsoft.com/office/2006/metadata/properties" xmlns:ns2="c0f3cdfc-5e8c-403f-bbc8-76a6efce855a" xmlns:ns3="2dfb71e8-026d-46fc-a675-09af0839240d" targetNamespace="http://schemas.microsoft.com/office/2006/metadata/properties" ma:root="true" ma:fieldsID="6b05341bded6d46c2f6d1c9d9105a68f" ns2:_="" ns3:_="">
     <xsd:import namespace="c0f3cdfc-5e8c-403f-bbc8-76a6efce855a"/>
@@ -20893,7 +21528,7 @@
 </ct:contentTypeSchema>
 </file>
 
-<file path=customXml/item2.xml><?xml version="1.0" encoding="utf-8"?>
+<file path=customXml/item3.xml><?xml version="1.0" encoding="utf-8"?>
 <?mso-contentType ?>
 <FormTemplates xmlns="http://schemas.microsoft.com/sharepoint/v3/contenttype/forms">
   <Display>DocumentLibraryForm</Display>
@@ -20902,22 +21537,22 @@
 </FormTemplates>
 </file>
 
-<file path=customXml/item3.xml><?xml version="1.0" encoding="utf-8"?>
-<p:properties xmlns:p="http://schemas.microsoft.com/office/2006/metadata/properties" xmlns:xsi="http://www.w3.org/2001/XMLSchema-instance" xmlns:pc="http://schemas.microsoft.com/office/infopath/2007/PartnerControls">
-  <documentManagement>
-    <lcf76f155ced4ddcb4097134ff3c332f xmlns="c0f3cdfc-5e8c-403f-bbc8-76a6efce855a">
-      <Terms xmlns="http://schemas.microsoft.com/office/infopath/2007/PartnerControls"/>
-    </lcf76f155ced4ddcb4097134ff3c332f>
-    <TaxCatchAll xmlns="2dfb71e8-026d-46fc-a675-09af0839240d" xsi:nil="true"/>
-  </documentManagement>
-</p:properties>
-</file>
-
 <file path=customXml/item4.xml><?xml version="1.0" encoding="utf-8"?>
 <b:Sources xmlns:b="http://schemas.openxmlformats.org/officeDocument/2006/bibliography" xmlns="http://schemas.openxmlformats.org/officeDocument/2006/bibliography" SelectedStyle="\APASixthEditionOfficeOnline.xsl" StyleName="APA" Version="6"/>
 </file>
 
 <file path=customXml/itemProps1.xml><?xml version="1.0" encoding="utf-8"?>
+<ds:datastoreItem xmlns:ds="http://schemas.openxmlformats.org/officeDocument/2006/customXml" ds:itemID="{541B023B-B5DA-46A4-9AFD-5D0A3FF6F37D}">
+  <ds:schemaRefs>
+    <ds:schemaRef ds:uri="http://schemas.microsoft.com/office/2006/metadata/properties"/>
+    <ds:schemaRef ds:uri="http://schemas.microsoft.com/office/infopath/2007/PartnerControls"/>
+    <ds:schemaRef ds:uri="c0f3cdfc-5e8c-403f-bbc8-76a6efce855a"/>
+    <ds:schemaRef ds:uri="2dfb71e8-026d-46fc-a675-09af0839240d"/>
+  </ds:schemaRefs>
+</ds:datastoreItem>
+</file>
+
+<file path=customXml/itemProps2.xml><?xml version="1.0" encoding="utf-8"?>
 <ds:datastoreItem xmlns:ds="http://schemas.openxmlformats.org/officeDocument/2006/customXml" ds:itemID="{5B42DB55-D6B5-45F7-91CC-034F725BD9EE}">
   <ds:schemaRefs>
     <ds:schemaRef ds:uri="http://schemas.microsoft.com/office/2006/metadata/contentType"/>
@@ -20936,7 +21571,7 @@
 </ds:datastoreItem>
 </file>
 
-<file path=customXml/itemProps2.xml><?xml version="1.0" encoding="utf-8"?>
+<file path=customXml/itemProps3.xml><?xml version="1.0" encoding="utf-8"?>
 <ds:datastoreItem xmlns:ds="http://schemas.openxmlformats.org/officeDocument/2006/customXml" ds:itemID="{6929860C-EA9A-4244-8B65-1C378C1A0C8C}">
   <ds:schemaRefs>
     <ds:schemaRef ds:uri="http://schemas.microsoft.com/sharepoint/v3/contenttype/forms"/>
@@ -20944,19 +21579,8 @@
 </ds:datastoreItem>
 </file>
 
-<file path=customXml/itemProps3.xml><?xml version="1.0" encoding="utf-8"?>
-<ds:datastoreItem xmlns:ds="http://schemas.openxmlformats.org/officeDocument/2006/customXml" ds:itemID="{541B023B-B5DA-46A4-9AFD-5D0A3FF6F37D}">
-  <ds:schemaRefs>
-    <ds:schemaRef ds:uri="http://schemas.microsoft.com/office/2006/metadata/properties"/>
-    <ds:schemaRef ds:uri="http://schemas.microsoft.com/office/infopath/2007/PartnerControls"/>
-    <ds:schemaRef ds:uri="c0f3cdfc-5e8c-403f-bbc8-76a6efce855a"/>
-    <ds:schemaRef ds:uri="2dfb71e8-026d-46fc-a675-09af0839240d"/>
-  </ds:schemaRefs>
-</ds:datastoreItem>
-</file>
-
 <file path=customXml/itemProps4.xml><?xml version="1.0" encoding="utf-8"?>
-<ds:datastoreItem xmlns:ds="http://schemas.openxmlformats.org/officeDocument/2006/customXml" ds:itemID="{A2A04EA7-1399-4E50-B698-A9545D905568}">
+<ds:datastoreItem xmlns:ds="http://schemas.openxmlformats.org/officeDocument/2006/customXml" ds:itemID="{6C23A12D-7173-4C1D-91FE-D57BC21DBDE3}">
   <ds:schemaRefs>
     <ds:schemaRef ds:uri="http://schemas.openxmlformats.org/officeDocument/2006/bibliography"/>
   </ds:schemaRefs>

</xml_diff>